<commit_message>
update resume, portfolio and website text
</commit_message>
<xml_diff>
--- a/Resume.docx
+++ b/Resume.docx
@@ -274,8 +274,6 @@
         </w:rPr>
         <w:t>4</w:t>
       </w:r>
-      <w:bookmarkStart w:id="0" w:name="_GoBack"/>
-      <w:bookmarkEnd w:id="0"/>
     </w:p>
     <w:p>
       <w:pPr>
@@ -1069,7 +1067,7 @@
           <w:sz w:val="24"/>
           <w:szCs w:val="24"/>
         </w:rPr>
-        <w:t xml:space="preserve"> time-consuming repetitive digital tasks</w:t>
+        <w:t xml:space="preserve"> time-consuming digital tasks</w:t>
       </w:r>
       <w:r>
         <w:rPr>
@@ -1315,7 +1313,34 @@
           <w:sz w:val="24"/>
           <w:szCs w:val="24"/>
         </w:rPr>
-        <w:t xml:space="preserve"> and trends</w:t>
+        <w:t>, IT-dependent initiatives</w:t>
+      </w:r>
+      <w:r>
+        <w:rPr>
+          <w:rFonts w:ascii="Times New Roman" w:hAnsi="Times New Roman" w:cs="Times New Roman"/>
+          <w:color w:val="auto"/>
+          <w:sz w:val="24"/>
+          <w:szCs w:val="24"/>
+        </w:rPr>
+        <w:t xml:space="preserve"> and</w:t>
+      </w:r>
+      <w:r>
+        <w:rPr>
+          <w:rFonts w:ascii="Times New Roman" w:hAnsi="Times New Roman" w:cs="Times New Roman"/>
+          <w:color w:val="auto"/>
+          <w:sz w:val="24"/>
+          <w:szCs w:val="24"/>
+        </w:rPr>
+        <w:t xml:space="preserve"> industry</w:t>
+      </w:r>
+      <w:r>
+        <w:rPr>
+          <w:rFonts w:ascii="Times New Roman" w:hAnsi="Times New Roman" w:cs="Times New Roman"/>
+          <w:color w:val="auto"/>
+          <w:sz w:val="24"/>
+          <w:szCs w:val="24"/>
+        </w:rPr>
+        <w:t xml:space="preserve"> trends</w:t>
       </w:r>
       <w:r>
         <w:rPr>
@@ -1492,25 +1517,7 @@
           <w:sz w:val="24"/>
           <w:szCs w:val="24"/>
         </w:rPr>
-        <w:t xml:space="preserve"> (</w:t>
-      </w:r>
-      <w:r>
-        <w:rPr>
-          <w:rFonts w:ascii="Times New Roman" w:hAnsi="Times New Roman" w:cs="Times New Roman"/>
-          <w:color w:val="auto"/>
-          <w:sz w:val="24"/>
-          <w:szCs w:val="24"/>
-        </w:rPr>
-        <w:t xml:space="preserve">Built-in concepts, </w:t>
-      </w:r>
-      <w:r>
-        <w:rPr>
-          <w:rFonts w:ascii="Times New Roman" w:hAnsi="Times New Roman" w:cs="Times New Roman"/>
-          <w:color w:val="auto"/>
-          <w:sz w:val="24"/>
-          <w:szCs w:val="24"/>
-        </w:rPr>
-        <w:t xml:space="preserve">Pandas, </w:t>
+        <w:t xml:space="preserve"> (Pandas, </w:t>
       </w:r>
       <w:proofErr w:type="spellStart"/>
       <w:r>
@@ -1530,27 +1537,92 @@
           <w:sz w:val="24"/>
           <w:szCs w:val="24"/>
         </w:rPr>
-        <w:t>, Matplotlib, Seaborn)</w:t>
-      </w:r>
-    </w:p>
-    <w:p>
-      <w:pPr>
-        <w:spacing w:after="0"/>
-        <w:rPr>
-          <w:rFonts w:ascii="Times New Roman" w:hAnsi="Times New Roman" w:cs="Times New Roman"/>
-          <w:color w:val="auto"/>
-          <w:sz w:val="24"/>
-          <w:szCs w:val="24"/>
-        </w:rPr>
-      </w:pPr>
-      <w:r>
-        <w:rPr>
-          <w:rFonts w:ascii="Times New Roman" w:hAnsi="Times New Roman" w:cs="Times New Roman"/>
-          <w:color w:val="auto"/>
-          <w:sz w:val="24"/>
-          <w:szCs w:val="24"/>
-        </w:rPr>
-        <w:t>Solid grasp of Excel</w:t>
+        <w:t>, Matplotlib</w:t>
+      </w:r>
+      <w:r>
+        <w:rPr>
+          <w:rFonts w:ascii="Times New Roman" w:hAnsi="Times New Roman" w:cs="Times New Roman"/>
+          <w:color w:val="auto"/>
+          <w:sz w:val="24"/>
+          <w:szCs w:val="24"/>
+        </w:rPr>
+        <w:t xml:space="preserve"> and</w:t>
+      </w:r>
+      <w:r>
+        <w:rPr>
+          <w:rFonts w:ascii="Times New Roman" w:hAnsi="Times New Roman" w:cs="Times New Roman"/>
+          <w:color w:val="auto"/>
+          <w:sz w:val="24"/>
+          <w:szCs w:val="24"/>
+        </w:rPr>
+        <w:t xml:space="preserve"> Seaborn)</w:t>
+      </w:r>
+    </w:p>
+    <w:p>
+      <w:pPr>
+        <w:spacing w:after="0"/>
+        <w:rPr>
+          <w:rFonts w:ascii="Times New Roman" w:hAnsi="Times New Roman" w:cs="Times New Roman"/>
+          <w:color w:val="auto"/>
+          <w:sz w:val="24"/>
+          <w:szCs w:val="24"/>
+        </w:rPr>
+      </w:pPr>
+      <w:r>
+        <w:rPr>
+          <w:rFonts w:ascii="Times New Roman" w:hAnsi="Times New Roman" w:cs="Times New Roman"/>
+          <w:color w:val="auto"/>
+          <w:sz w:val="24"/>
+          <w:szCs w:val="24"/>
+        </w:rPr>
+        <w:t xml:space="preserve">Solid grasp of Excel </w:t>
+      </w:r>
+      <w:r>
+        <w:rPr>
+          <w:rFonts w:ascii="Times New Roman" w:hAnsi="Times New Roman" w:cs="Times New Roman"/>
+          <w:color w:val="auto"/>
+          <w:sz w:val="24"/>
+          <w:szCs w:val="24"/>
+        </w:rPr>
+        <w:t>(Pivot tables, VLOOKUP, Filters</w:t>
+      </w:r>
+      <w:r>
+        <w:rPr>
+          <w:rFonts w:ascii="Times New Roman" w:hAnsi="Times New Roman" w:cs="Times New Roman"/>
+          <w:color w:val="auto"/>
+          <w:sz w:val="24"/>
+          <w:szCs w:val="24"/>
+        </w:rPr>
+        <w:t xml:space="preserve"> and</w:t>
+      </w:r>
+      <w:r>
+        <w:rPr>
+          <w:rFonts w:ascii="Times New Roman" w:hAnsi="Times New Roman" w:cs="Times New Roman"/>
+          <w:color w:val="auto"/>
+          <w:sz w:val="24"/>
+          <w:szCs w:val="24"/>
+        </w:rPr>
+        <w:t xml:space="preserve"> Power Pivot)</w:t>
+      </w:r>
+    </w:p>
+    <w:p>
+      <w:pPr>
+        <w:spacing w:after="0"/>
+        <w:rPr>
+          <w:rFonts w:ascii="Times New Roman" w:hAnsi="Times New Roman" w:cs="Times New Roman"/>
+          <w:color w:val="auto"/>
+          <w:sz w:val="24"/>
+          <w:szCs w:val="24"/>
+        </w:rPr>
+      </w:pPr>
+      <w:r>
+        <w:rPr>
+          <w:rFonts w:ascii="Times New Roman" w:hAnsi="Times New Roman" w:cs="Times New Roman"/>
+          <w:color w:val="auto"/>
+          <w:sz w:val="24"/>
+          <w:szCs w:val="24"/>
+        </w:rPr>
+        <w:t>Basic competency in</w:t>
       </w:r>
       <w:r>
         <w:rPr>
@@ -1561,35 +1633,6 @@
         </w:rPr>
         <w:t xml:space="preserve"> </w:t>
       </w:r>
-    </w:p>
-    <w:p>
-      <w:pPr>
-        <w:spacing w:after="0"/>
-        <w:rPr>
-          <w:rFonts w:ascii="Times New Roman" w:hAnsi="Times New Roman" w:cs="Times New Roman"/>
-          <w:color w:val="auto"/>
-          <w:sz w:val="24"/>
-          <w:szCs w:val="24"/>
-        </w:rPr>
-      </w:pPr>
-      <w:r>
-        <w:rPr>
-          <w:rFonts w:ascii="Times New Roman" w:hAnsi="Times New Roman" w:cs="Times New Roman"/>
-          <w:color w:val="auto"/>
-          <w:sz w:val="24"/>
-          <w:szCs w:val="24"/>
-        </w:rPr>
-        <w:t>Basic competency in</w:t>
-      </w:r>
-      <w:r>
-        <w:rPr>
-          <w:rFonts w:ascii="Times New Roman" w:hAnsi="Times New Roman" w:cs="Times New Roman"/>
-          <w:color w:val="auto"/>
-          <w:sz w:val="24"/>
-          <w:szCs w:val="24"/>
-        </w:rPr>
-        <w:t xml:space="preserve"> </w:t>
-      </w:r>
       <w:r>
         <w:rPr>
           <w:rFonts w:ascii="Times New Roman" w:hAnsi="Times New Roman" w:cs="Times New Roman"/>
@@ -1606,16 +1649,7 @@
           <w:sz w:val="24"/>
           <w:szCs w:val="24"/>
         </w:rPr>
-        <w:t xml:space="preserve">, </w:t>
-      </w:r>
-      <w:r>
-        <w:rPr>
-          <w:rFonts w:ascii="Times New Roman" w:hAnsi="Times New Roman" w:cs="Times New Roman"/>
-          <w:color w:val="auto"/>
-          <w:sz w:val="24"/>
-          <w:szCs w:val="24"/>
-        </w:rPr>
-        <w:t>T-SQL</w:t>
+        <w:t>, T-SQL</w:t>
       </w:r>
       <w:r>
         <w:rPr>
@@ -1642,27 +1676,7 @@
           <w:sz w:val="24"/>
           <w:szCs w:val="24"/>
         </w:rPr>
-        <w:t>, Git/</w:t>
-      </w:r>
-      <w:proofErr w:type="spellStart"/>
-      <w:r>
-        <w:rPr>
-          <w:rFonts w:ascii="Times New Roman" w:hAnsi="Times New Roman" w:cs="Times New Roman"/>
-          <w:color w:val="auto"/>
-          <w:sz w:val="24"/>
-          <w:szCs w:val="24"/>
-        </w:rPr>
-        <w:t>Github</w:t>
-      </w:r>
-      <w:proofErr w:type="spellEnd"/>
-      <w:r>
-        <w:rPr>
-          <w:rFonts w:ascii="Times New Roman" w:hAnsi="Times New Roman" w:cs="Times New Roman"/>
-          <w:color w:val="auto"/>
-          <w:sz w:val="24"/>
-          <w:szCs w:val="24"/>
-        </w:rPr>
-        <w:t>, C and R</w:t>
+        <w:t>, Git, C and R</w:t>
       </w:r>
     </w:p>
     <w:p>
@@ -1856,27 +1870,8 @@
         </w:rPr>
         <w:t>Agile Foundations and Agile Methodologies</w:t>
       </w:r>
-    </w:p>
-    <w:p>
-      <w:pPr>
-        <w:spacing w:after="0"/>
-        <w:ind w:left="0" w:firstLine="0"/>
-        <w:rPr>
-          <w:rFonts w:ascii="Times New Roman" w:hAnsi="Times New Roman" w:cs="Times New Roman"/>
-          <w:color w:val="auto"/>
-          <w:sz w:val="24"/>
-          <w:szCs w:val="24"/>
-        </w:rPr>
-      </w:pPr>
-      <w:r>
-        <w:rPr>
-          <w:rFonts w:ascii="Times New Roman" w:hAnsi="Times New Roman" w:cs="Times New Roman"/>
-          <w:color w:val="auto"/>
-          <w:sz w:val="24"/>
-          <w:szCs w:val="24"/>
-        </w:rPr>
-        <w:t>Cloud Computing Core Concepts</w:t>
-      </w:r>
+      <w:bookmarkStart w:id="0" w:name="_GoBack"/>
+      <w:bookmarkEnd w:id="0"/>
     </w:p>
     <w:sectPr>
       <w:pgSz w:w="12240" w:h="15840"/>

</xml_diff>

<commit_message>
update contents including regression analysis
</commit_message>
<xml_diff>
--- a/Resume.docx
+++ b/Resume.docx
@@ -25,10 +25,15 @@
     </w:p>
     <w:p>
       <w:pPr>
-        <w:spacing w:after="0"/>
+        <w:pBdr>
+          <w:bottom w:val="single" w:sz="6" w:space="1" w:color="auto"/>
+        </w:pBdr>
+        <w:spacing w:after="0"/>
+        <w:ind w:left="0" w:firstLine="0"/>
         <w:jc w:val="center"/>
         <w:rPr>
-          <w:rFonts w:ascii="Times New Roman" w:eastAsia="Times New Roman" w:hAnsi="Times New Roman" w:cs="Times New Roman"/>
+          <w:rFonts w:ascii="Times New Roman" w:hAnsi="Times New Roman" w:cs="Times New Roman"/>
+          <w:color w:val="auto"/>
           <w:sz w:val="26"/>
           <w:szCs w:val="26"/>
         </w:rPr>
@@ -58,7 +63,7 @@
           <w:sz w:val="26"/>
           <w:szCs w:val="26"/>
         </w:rPr>
-        <w:t>• +1-780-224-3926</w:t>
+        <w:t>|</w:t>
       </w:r>
       <w:r>
         <w:rPr>
@@ -66,7 +71,7 @@
           <w:sz w:val="26"/>
           <w:szCs w:val="26"/>
         </w:rPr>
-        <w:t xml:space="preserve"> </w:t>
+        <w:t xml:space="preserve"> +1-780-224-3926</w:t>
       </w:r>
       <w:r>
         <w:rPr>
@@ -74,7 +79,15 @@
           <w:sz w:val="26"/>
           <w:szCs w:val="26"/>
         </w:rPr>
-        <w:t>•</w:t>
+        <w:t xml:space="preserve"> </w:t>
+      </w:r>
+      <w:r>
+        <w:rPr>
+          <w:rFonts w:ascii="Times New Roman" w:eastAsia="Times New Roman" w:hAnsi="Times New Roman" w:cs="Times New Roman"/>
+          <w:sz w:val="26"/>
+          <w:szCs w:val="26"/>
+        </w:rPr>
+        <w:t>|</w:t>
       </w:r>
       <w:r>
         <w:rPr>
@@ -93,10 +106,50 @@
             <w:sz w:val="26"/>
             <w:szCs w:val="26"/>
           </w:rPr>
-          <w:t>linkedin</w:t>
+          <w:t>L</w:t>
+        </w:r>
+        <w:r>
+          <w:rPr>
+            <w:rStyle w:val="Hyperlink"/>
+            <w:rFonts w:ascii="Times New Roman" w:eastAsia="Times New Roman" w:hAnsi="Times New Roman" w:cs="Times New Roman"/>
+            <w:sz w:val="26"/>
+            <w:szCs w:val="26"/>
+          </w:rPr>
+          <w:t>inkedin</w:t>
         </w:r>
         <w:proofErr w:type="spellEnd"/>
       </w:hyperlink>
+      <w:r>
+        <w:rPr>
+          <w:rStyle w:val="Hyperlink"/>
+          <w:rFonts w:ascii="Times New Roman" w:eastAsia="Times New Roman" w:hAnsi="Times New Roman" w:cs="Times New Roman"/>
+          <w:color w:val="auto"/>
+          <w:sz w:val="26"/>
+          <w:szCs w:val="26"/>
+          <w:u w:val="none"/>
+        </w:rPr>
+        <w:t xml:space="preserve"> </w:t>
+      </w:r>
+      <w:r>
+        <w:rPr>
+          <w:rFonts w:ascii="Times New Roman" w:hAnsi="Times New Roman" w:cs="Times New Roman"/>
+          <w:color w:val="auto"/>
+          <w:sz w:val="26"/>
+          <w:szCs w:val="26"/>
+        </w:rPr>
+        <w:t xml:space="preserve">| </w:t>
+      </w:r>
+      <w:hyperlink r:id="rId9" w:history="1">
+        <w:r>
+          <w:rPr>
+            <w:rStyle w:val="Hyperlink"/>
+            <w:rFonts w:ascii="Times New Roman" w:hAnsi="Times New Roman" w:cs="Times New Roman"/>
+            <w:sz w:val="26"/>
+            <w:szCs w:val="26"/>
+          </w:rPr>
+          <w:t>vwainman.github.io</w:t>
+        </w:r>
+      </w:hyperlink>
     </w:p>
     <w:p>
       <w:pPr>
@@ -107,9 +160,9 @@
         <w:ind w:left="0" w:firstLine="0"/>
         <w:rPr>
           <w:rFonts w:ascii="Times New Roman" w:hAnsi="Times New Roman" w:cs="Times New Roman"/>
-          <w:color w:val="E7E6E6" w:themeColor="background2"/>
-          <w:sz w:val="28"/>
-          <w:szCs w:val="28"/>
+          <w:color w:val="auto"/>
+          <w:sz w:val="26"/>
+          <w:szCs w:val="26"/>
         </w:rPr>
       </w:pPr>
     </w:p>
@@ -413,40 +466,7 @@
           <w:sz w:val="24"/>
           <w:szCs w:val="24"/>
         </w:rPr>
-        <w:t xml:space="preserve">Technical Support </w:t>
-      </w:r>
-      <w:r>
-        <w:rPr>
-          <w:rFonts w:ascii="Times New Roman" w:hAnsi="Times New Roman" w:cs="Times New Roman"/>
-          <w:i/>
-          <w:iCs/>
-          <w:color w:val="auto"/>
-          <w:sz w:val="24"/>
-          <w:szCs w:val="24"/>
-        </w:rPr>
-        <w:t>&amp;</w:t>
-      </w:r>
-      <w:r>
-        <w:rPr>
-          <w:rFonts w:ascii="Times New Roman" w:hAnsi="Times New Roman" w:cs="Times New Roman"/>
-          <w:i/>
-          <w:iCs/>
-          <w:color w:val="auto"/>
-          <w:sz w:val="24"/>
-          <w:szCs w:val="24"/>
-        </w:rPr>
-        <w:t xml:space="preserve"> Web</w:t>
-      </w:r>
-      <w:r>
-        <w:rPr>
-          <w:rFonts w:ascii="Times New Roman" w:hAnsi="Times New Roman" w:cs="Times New Roman"/>
-          <w:i/>
-          <w:iCs/>
-          <w:color w:val="auto"/>
-          <w:sz w:val="24"/>
-          <w:szCs w:val="24"/>
-        </w:rPr>
-        <w:t xml:space="preserve"> Development</w:t>
+        <w:t>Information Technology Intern</w:t>
       </w:r>
     </w:p>
     <w:p>
@@ -500,7 +520,97 @@
           <w:sz w:val="24"/>
           <w:szCs w:val="24"/>
         </w:rPr>
-        <w:t xml:space="preserve">with HTML, CSS, sprites and backgrounds. </w:t>
+        <w:t xml:space="preserve">with </w:t>
+      </w:r>
+      <w:r>
+        <w:rPr>
+          <w:rFonts w:ascii="Times New Roman" w:hAnsi="Times New Roman" w:cs="Times New Roman"/>
+          <w:color w:val="auto"/>
+          <w:sz w:val="24"/>
+          <w:szCs w:val="24"/>
+        </w:rPr>
+        <w:t xml:space="preserve">basic </w:t>
+      </w:r>
+      <w:r>
+        <w:rPr>
+          <w:rFonts w:ascii="Times New Roman" w:hAnsi="Times New Roman" w:cs="Times New Roman"/>
+          <w:color w:val="auto"/>
+          <w:sz w:val="24"/>
+          <w:szCs w:val="24"/>
+        </w:rPr>
+        <w:t>HTML,</w:t>
+      </w:r>
+      <w:r>
+        <w:rPr>
+          <w:rFonts w:ascii="Times New Roman" w:hAnsi="Times New Roman" w:cs="Times New Roman"/>
+          <w:color w:val="auto"/>
+          <w:sz w:val="24"/>
+          <w:szCs w:val="24"/>
+        </w:rPr>
+        <w:t xml:space="preserve"> </w:t>
+      </w:r>
+      <w:r>
+        <w:rPr>
+          <w:rFonts w:ascii="Times New Roman" w:hAnsi="Times New Roman" w:cs="Times New Roman"/>
+          <w:color w:val="auto"/>
+          <w:sz w:val="24"/>
+          <w:szCs w:val="24"/>
+        </w:rPr>
+        <w:t xml:space="preserve">minimal </w:t>
+      </w:r>
+      <w:r>
+        <w:rPr>
+          <w:rFonts w:ascii="Times New Roman" w:hAnsi="Times New Roman" w:cs="Times New Roman"/>
+          <w:color w:val="auto"/>
+          <w:sz w:val="24"/>
+          <w:szCs w:val="24"/>
+        </w:rPr>
+        <w:t xml:space="preserve">CSS, </w:t>
+      </w:r>
+      <w:r>
+        <w:rPr>
+          <w:rFonts w:ascii="Times New Roman" w:hAnsi="Times New Roman" w:cs="Times New Roman"/>
+          <w:color w:val="auto"/>
+          <w:sz w:val="24"/>
+          <w:szCs w:val="24"/>
+        </w:rPr>
+        <w:t xml:space="preserve">image </w:t>
+      </w:r>
+      <w:r>
+        <w:rPr>
+          <w:rFonts w:ascii="Times New Roman" w:hAnsi="Times New Roman" w:cs="Times New Roman"/>
+          <w:color w:val="auto"/>
+          <w:sz w:val="24"/>
+          <w:szCs w:val="24"/>
+        </w:rPr>
+        <w:t xml:space="preserve">sprites and </w:t>
+      </w:r>
+      <w:r>
+        <w:rPr>
+          <w:rFonts w:ascii="Times New Roman" w:hAnsi="Times New Roman" w:cs="Times New Roman"/>
+          <w:color w:val="auto"/>
+          <w:sz w:val="24"/>
+          <w:szCs w:val="24"/>
+        </w:rPr>
+        <w:t>illustrated</w:t>
+      </w:r>
+      <w:r>
+        <w:rPr>
+          <w:rFonts w:ascii="Times New Roman" w:hAnsi="Times New Roman" w:cs="Times New Roman"/>
+          <w:color w:val="auto"/>
+          <w:sz w:val="24"/>
+          <w:szCs w:val="24"/>
+        </w:rPr>
+        <w:t xml:space="preserve"> backgrounds</w:t>
+      </w:r>
+      <w:r>
+        <w:rPr>
+          <w:rFonts w:ascii="Times New Roman" w:hAnsi="Times New Roman" w:cs="Times New Roman"/>
+          <w:color w:val="auto"/>
+          <w:sz w:val="24"/>
+          <w:szCs w:val="24"/>
+        </w:rPr>
+        <w:t xml:space="preserve">. </w:t>
       </w:r>
     </w:p>
     <w:p>
@@ -707,7 +817,25 @@
           <w:sz w:val="24"/>
           <w:szCs w:val="24"/>
         </w:rPr>
-        <w:t xml:space="preserve"> to fulfill the needs of professors and event coordinators</w:t>
+        <w:t xml:space="preserve"> to fulfill the needs of professors and </w:t>
+      </w:r>
+      <w:r>
+        <w:rPr>
+          <w:rFonts w:ascii="Times New Roman" w:hAnsi="Times New Roman" w:cs="Times New Roman"/>
+          <w:color w:val="auto"/>
+          <w:sz w:val="24"/>
+          <w:szCs w:val="24"/>
+        </w:rPr>
+        <w:t xml:space="preserve">Campus Saint-Jean </w:t>
+      </w:r>
+      <w:r>
+        <w:rPr>
+          <w:rFonts w:ascii="Times New Roman" w:hAnsi="Times New Roman" w:cs="Times New Roman"/>
+          <w:color w:val="auto"/>
+          <w:sz w:val="24"/>
+          <w:szCs w:val="24"/>
+        </w:rPr>
+        <w:t>event coordinators</w:t>
       </w:r>
       <w:r>
         <w:rPr>
@@ -874,7 +1002,7 @@
           <w:sz w:val="24"/>
           <w:szCs w:val="24"/>
         </w:rPr>
-        <w:t xml:space="preserve">Technical Support &amp; </w:t>
+        <w:t>I</w:t>
       </w:r>
       <w:r>
         <w:rPr>
@@ -885,7 +1013,7 @@
           <w:sz w:val="24"/>
           <w:szCs w:val="24"/>
         </w:rPr>
-        <w:t xml:space="preserve">Junior </w:t>
+        <w:t>nformation Systems</w:t>
       </w:r>
       <w:r>
         <w:rPr>
@@ -896,7 +1024,7 @@
           <w:sz w:val="24"/>
           <w:szCs w:val="24"/>
         </w:rPr>
-        <w:t>I</w:t>
+        <w:t xml:space="preserve"> </w:t>
       </w:r>
       <w:r>
         <w:rPr>
@@ -907,7 +1035,7 @@
           <w:sz w:val="24"/>
           <w:szCs w:val="24"/>
         </w:rPr>
-        <w:t>nformation Systems</w:t>
+        <w:t>Analyst</w:t>
       </w:r>
       <w:r>
         <w:rPr>
@@ -918,7 +1046,7 @@
           <w:sz w:val="24"/>
           <w:szCs w:val="24"/>
         </w:rPr>
-        <w:t xml:space="preserve"> Manager</w:t>
+        <w:t xml:space="preserve"> Intern</w:t>
       </w:r>
     </w:p>
     <w:p>
@@ -943,79 +1071,79 @@
           <w:sz w:val="24"/>
           <w:szCs w:val="24"/>
         </w:rPr>
-        <w:t xml:space="preserve">Researched, installed and </w:t>
-      </w:r>
-      <w:r>
-        <w:rPr>
-          <w:rFonts w:ascii="Times New Roman" w:hAnsi="Times New Roman" w:cs="Times New Roman"/>
-          <w:color w:val="auto"/>
-          <w:sz w:val="24"/>
-          <w:szCs w:val="24"/>
-        </w:rPr>
-        <w:t>maintained</w:t>
-      </w:r>
-      <w:r>
-        <w:rPr>
-          <w:rFonts w:ascii="Times New Roman" w:hAnsi="Times New Roman" w:cs="Times New Roman"/>
-          <w:color w:val="auto"/>
-          <w:sz w:val="24"/>
-          <w:szCs w:val="24"/>
-        </w:rPr>
-        <w:t xml:space="preserve"> third-party software</w:t>
-      </w:r>
-      <w:r>
-        <w:rPr>
-          <w:rFonts w:ascii="Times New Roman" w:hAnsi="Times New Roman" w:cs="Times New Roman"/>
-          <w:color w:val="auto"/>
-          <w:sz w:val="24"/>
-          <w:szCs w:val="24"/>
-        </w:rPr>
-        <w:t xml:space="preserve"> solutions</w:t>
-      </w:r>
-      <w:r>
-        <w:rPr>
-          <w:rFonts w:ascii="Times New Roman" w:hAnsi="Times New Roman" w:cs="Times New Roman"/>
-          <w:color w:val="auto"/>
-          <w:sz w:val="24"/>
-          <w:szCs w:val="24"/>
-        </w:rPr>
-        <w:t xml:space="preserve"> that </w:t>
-      </w:r>
-      <w:r>
-        <w:rPr>
-          <w:rFonts w:ascii="Times New Roman" w:hAnsi="Times New Roman" w:cs="Times New Roman"/>
-          <w:color w:val="auto"/>
-          <w:sz w:val="24"/>
-          <w:szCs w:val="24"/>
-        </w:rPr>
-        <w:t>proved to be a good fit</w:t>
-      </w:r>
-      <w:r>
-        <w:rPr>
-          <w:rFonts w:ascii="Times New Roman" w:hAnsi="Times New Roman" w:cs="Times New Roman"/>
-          <w:color w:val="auto"/>
-          <w:sz w:val="24"/>
-          <w:szCs w:val="24"/>
-        </w:rPr>
-        <w:t xml:space="preserve"> with</w:t>
-      </w:r>
-      <w:r>
-        <w:rPr>
-          <w:rFonts w:ascii="Times New Roman" w:hAnsi="Times New Roman" w:cs="Times New Roman"/>
-          <w:color w:val="auto"/>
-          <w:sz w:val="24"/>
-          <w:szCs w:val="24"/>
-        </w:rPr>
-        <w:t>in</w:t>
-      </w:r>
-      <w:r>
-        <w:rPr>
-          <w:rFonts w:ascii="Times New Roman" w:hAnsi="Times New Roman" w:cs="Times New Roman"/>
-          <w:color w:val="auto"/>
-          <w:sz w:val="24"/>
-          <w:szCs w:val="24"/>
-        </w:rPr>
-        <w:t xml:space="preserve"> the company’s sociotechnical system.</w:t>
+        <w:t>Introduced</w:t>
+      </w:r>
+      <w:r>
+        <w:rPr>
+          <w:rFonts w:ascii="Times New Roman" w:hAnsi="Times New Roman" w:cs="Times New Roman"/>
+          <w:color w:val="auto"/>
+          <w:sz w:val="24"/>
+          <w:szCs w:val="24"/>
+        </w:rPr>
+        <w:t xml:space="preserve"> python scripts</w:t>
+      </w:r>
+      <w:r>
+        <w:rPr>
+          <w:rFonts w:ascii="Times New Roman" w:hAnsi="Times New Roman" w:cs="Times New Roman"/>
+          <w:color w:val="auto"/>
+          <w:sz w:val="24"/>
+          <w:szCs w:val="24"/>
+        </w:rPr>
+        <w:t xml:space="preserve"> </w:t>
+      </w:r>
+      <w:r>
+        <w:rPr>
+          <w:rFonts w:ascii="Times New Roman" w:hAnsi="Times New Roman" w:cs="Times New Roman"/>
+          <w:color w:val="auto"/>
+          <w:sz w:val="24"/>
+          <w:szCs w:val="24"/>
+        </w:rPr>
+        <w:t xml:space="preserve">and excel macros </w:t>
+      </w:r>
+      <w:r>
+        <w:rPr>
+          <w:rFonts w:ascii="Times New Roman" w:hAnsi="Times New Roman" w:cs="Times New Roman"/>
+          <w:color w:val="auto"/>
+          <w:sz w:val="24"/>
+          <w:szCs w:val="24"/>
+        </w:rPr>
+        <w:t xml:space="preserve">that </w:t>
+      </w:r>
+      <w:r>
+        <w:rPr>
+          <w:rFonts w:ascii="Times New Roman" w:hAnsi="Times New Roman" w:cs="Times New Roman"/>
+          <w:color w:val="auto"/>
+          <w:sz w:val="24"/>
+          <w:szCs w:val="24"/>
+        </w:rPr>
+        <w:t>automated</w:t>
+      </w:r>
+      <w:r>
+        <w:rPr>
+          <w:rFonts w:ascii="Times New Roman" w:hAnsi="Times New Roman" w:cs="Times New Roman"/>
+          <w:color w:val="auto"/>
+          <w:sz w:val="24"/>
+          <w:szCs w:val="24"/>
+        </w:rPr>
+        <w:t xml:space="preserve"> </w:t>
+      </w:r>
+      <w:r>
+        <w:rPr>
+          <w:rFonts w:ascii="Times New Roman" w:hAnsi="Times New Roman" w:cs="Times New Roman"/>
+          <w:color w:val="auto"/>
+          <w:sz w:val="24"/>
+          <w:szCs w:val="24"/>
+        </w:rPr>
+        <w:t>repetitive and time-consuming digital tasks</w:t>
+      </w:r>
+      <w:r>
+        <w:rPr>
+          <w:rFonts w:ascii="Times New Roman" w:hAnsi="Times New Roman" w:cs="Times New Roman"/>
+          <w:color w:val="auto"/>
+          <w:sz w:val="24"/>
+          <w:szCs w:val="24"/>
+        </w:rPr>
+        <w:t>.</w:t>
       </w:r>
     </w:p>
     <w:p>
@@ -1040,34 +1168,7 @@
           <w:sz w:val="24"/>
           <w:szCs w:val="24"/>
         </w:rPr>
-        <w:t xml:space="preserve">Improved inefficient and ineffective business processes </w:t>
-      </w:r>
-      <w:r>
-        <w:rPr>
-          <w:rFonts w:ascii="Times New Roman" w:hAnsi="Times New Roman" w:cs="Times New Roman"/>
-          <w:color w:val="auto"/>
-          <w:sz w:val="24"/>
-          <w:szCs w:val="24"/>
-        </w:rPr>
-        <w:t>by introducing automation t</w:t>
-      </w:r>
-      <w:r>
-        <w:rPr>
-          <w:rFonts w:ascii="Times New Roman" w:hAnsi="Times New Roman" w:cs="Times New Roman"/>
-          <w:color w:val="auto"/>
-          <w:sz w:val="24"/>
-          <w:szCs w:val="24"/>
-        </w:rPr>
-        <w:t>hat minimized</w:t>
-      </w:r>
-      <w:r>
-        <w:rPr>
-          <w:rFonts w:ascii="Times New Roman" w:hAnsi="Times New Roman" w:cs="Times New Roman"/>
-          <w:color w:val="auto"/>
-          <w:sz w:val="24"/>
-          <w:szCs w:val="24"/>
-        </w:rPr>
-        <w:t xml:space="preserve"> time-consuming digital tasks</w:t>
+        <w:t>Coordinated with stakeholders to establish system goals and requirements to streamline redundant and costly processes</w:t>
       </w:r>
       <w:r>
         <w:rPr>
@@ -1077,15 +1178,6 @@
           <w:szCs w:val="24"/>
         </w:rPr>
         <w:t>.</w:t>
-      </w:r>
-      <w:r>
-        <w:rPr>
-          <w:rFonts w:ascii="Times New Roman" w:hAnsi="Times New Roman" w:cs="Times New Roman"/>
-          <w:color w:val="auto"/>
-          <w:sz w:val="24"/>
-          <w:szCs w:val="24"/>
-        </w:rPr>
-        <w:t xml:space="preserve"> </w:t>
       </w:r>
     </w:p>
     <w:p>
@@ -1098,28 +1190,39 @@
         <w:spacing w:after="0"/>
         <w:rPr>
           <w:rFonts w:ascii="Times New Roman" w:hAnsi="Times New Roman" w:cs="Times New Roman"/>
-          <w:color w:val="auto"/>
-          <w:sz w:val="24"/>
-          <w:szCs w:val="24"/>
-        </w:rPr>
-      </w:pPr>
-      <w:r>
-        <w:rPr>
-          <w:rFonts w:ascii="Times New Roman" w:hAnsi="Times New Roman" w:cs="Times New Roman"/>
-          <w:color w:val="auto"/>
-          <w:sz w:val="24"/>
-          <w:szCs w:val="24"/>
-        </w:rPr>
-        <w:t>Streamlined redundant and costly dependent processes</w:t>
-      </w:r>
-      <w:r>
-        <w:rPr>
-          <w:rFonts w:ascii="Times New Roman" w:hAnsi="Times New Roman" w:cs="Times New Roman"/>
-          <w:color w:val="auto"/>
-          <w:sz w:val="24"/>
-          <w:szCs w:val="24"/>
-        </w:rPr>
-        <w:t xml:space="preserve">. </w:t>
+          <w:i/>
+          <w:iCs/>
+          <w:color w:val="auto"/>
+          <w:sz w:val="24"/>
+          <w:szCs w:val="24"/>
+        </w:rPr>
+      </w:pPr>
+      <w:r>
+        <w:rPr>
+          <w:rFonts w:ascii="Times New Roman" w:hAnsi="Times New Roman" w:cs="Times New Roman"/>
+          <w:color w:val="auto"/>
+          <w:sz w:val="24"/>
+          <w:szCs w:val="24"/>
+        </w:rPr>
+        <w:t xml:space="preserve">Researched, installed and maintained third-party software solutions that proved to be a good fit within the </w:t>
+      </w:r>
+      <w:r>
+        <w:rPr>
+          <w:rFonts w:ascii="Times New Roman" w:hAnsi="Times New Roman" w:cs="Times New Roman"/>
+          <w:color w:val="auto"/>
+          <w:sz w:val="24"/>
+          <w:szCs w:val="24"/>
+        </w:rPr>
+        <w:t>organization’s</w:t>
+      </w:r>
+      <w:r>
+        <w:rPr>
+          <w:rFonts w:ascii="Times New Roman" w:hAnsi="Times New Roman" w:cs="Times New Roman"/>
+          <w:color w:val="auto"/>
+          <w:sz w:val="24"/>
+          <w:szCs w:val="24"/>
+        </w:rPr>
+        <w:t xml:space="preserve"> sociotechnical system.</w:t>
       </w:r>
     </w:p>
     <w:p>
@@ -1144,16 +1247,7 @@
           <w:sz w:val="24"/>
           <w:szCs w:val="24"/>
         </w:rPr>
-        <w:t>Ma</w:t>
-      </w:r>
-      <w:r>
-        <w:rPr>
-          <w:rFonts w:ascii="Times New Roman" w:hAnsi="Times New Roman" w:cs="Times New Roman"/>
-          <w:color w:val="auto"/>
-          <w:sz w:val="24"/>
-          <w:szCs w:val="24"/>
-        </w:rPr>
-        <w:t xml:space="preserve">naged </w:t>
+        <w:t xml:space="preserve">Developed and maintained </w:t>
       </w:r>
       <w:r>
         <w:rPr>
@@ -1171,15 +1265,6 @@
           <w:sz w:val="24"/>
           <w:szCs w:val="24"/>
         </w:rPr>
-        <w:t xml:space="preserve"> small</w:t>
-      </w:r>
-      <w:r>
-        <w:rPr>
-          <w:rFonts w:ascii="Times New Roman" w:hAnsi="Times New Roman" w:cs="Times New Roman"/>
-          <w:color w:val="auto"/>
-          <w:sz w:val="24"/>
-          <w:szCs w:val="24"/>
-        </w:rPr>
         <w:t xml:space="preserve"> </w:t>
       </w:r>
       <w:r>
@@ -1189,6 +1274,15 @@
           <w:sz w:val="24"/>
           <w:szCs w:val="24"/>
         </w:rPr>
+        <w:t xml:space="preserve">customer </w:t>
+      </w:r>
+      <w:r>
+        <w:rPr>
+          <w:rFonts w:ascii="Times New Roman" w:hAnsi="Times New Roman" w:cs="Times New Roman"/>
+          <w:color w:val="auto"/>
+          <w:sz w:val="24"/>
+          <w:szCs w:val="24"/>
+        </w:rPr>
         <w:t xml:space="preserve">relational </w:t>
       </w:r>
       <w:r>
@@ -1198,15 +1292,6 @@
           <w:sz w:val="24"/>
           <w:szCs w:val="24"/>
         </w:rPr>
-        <w:t xml:space="preserve">customer </w:t>
-      </w:r>
-      <w:r>
-        <w:rPr>
-          <w:rFonts w:ascii="Times New Roman" w:hAnsi="Times New Roman" w:cs="Times New Roman"/>
-          <w:color w:val="auto"/>
-          <w:sz w:val="24"/>
-          <w:szCs w:val="24"/>
-        </w:rPr>
         <w:t>database</w:t>
       </w:r>
       <w:r>
@@ -1254,112 +1339,8 @@
         </w:rPr>
         <w:t>.</w:t>
       </w:r>
-    </w:p>
-    <w:p>
-      <w:pPr>
-        <w:pStyle w:val="ListParagraph"/>
-        <w:numPr>
-          <w:ilvl w:val="0"/>
-          <w:numId w:val="3"/>
-        </w:numPr>
-        <w:spacing w:after="0"/>
-        <w:rPr>
-          <w:rFonts w:ascii="Times New Roman" w:hAnsi="Times New Roman" w:cs="Times New Roman"/>
-          <w:color w:val="auto"/>
-          <w:sz w:val="24"/>
-          <w:szCs w:val="24"/>
-        </w:rPr>
-      </w:pPr>
-      <w:r>
-        <w:rPr>
-          <w:rFonts w:ascii="Times New Roman" w:hAnsi="Times New Roman" w:cs="Times New Roman"/>
-          <w:color w:val="auto"/>
-          <w:sz w:val="24"/>
-          <w:szCs w:val="24"/>
-        </w:rPr>
-        <w:t>A</w:t>
-      </w:r>
-      <w:r>
-        <w:rPr>
-          <w:rFonts w:ascii="Times New Roman" w:hAnsi="Times New Roman" w:cs="Times New Roman"/>
-          <w:color w:val="auto"/>
-          <w:sz w:val="24"/>
-          <w:szCs w:val="24"/>
-        </w:rPr>
-        <w:t xml:space="preserve">nalyzed data </w:t>
-      </w:r>
-      <w:r>
-        <w:rPr>
-          <w:rFonts w:ascii="Times New Roman" w:hAnsi="Times New Roman" w:cs="Times New Roman"/>
-          <w:color w:val="auto"/>
-          <w:sz w:val="24"/>
-          <w:szCs w:val="24"/>
-        </w:rPr>
-        <w:t xml:space="preserve">and </w:t>
-      </w:r>
-      <w:r>
-        <w:rPr>
-          <w:rFonts w:ascii="Times New Roman" w:hAnsi="Times New Roman" w:cs="Times New Roman"/>
-          <w:color w:val="auto"/>
-          <w:sz w:val="24"/>
-          <w:szCs w:val="24"/>
-        </w:rPr>
-        <w:t>presented reports to executives on business goals</w:t>
-      </w:r>
-      <w:r>
-        <w:rPr>
-          <w:rFonts w:ascii="Times New Roman" w:hAnsi="Times New Roman" w:cs="Times New Roman"/>
-          <w:color w:val="auto"/>
-          <w:sz w:val="24"/>
-          <w:szCs w:val="24"/>
-        </w:rPr>
-        <w:t>, IT-dependent initiatives</w:t>
-      </w:r>
-      <w:r>
-        <w:rPr>
-          <w:rFonts w:ascii="Times New Roman" w:hAnsi="Times New Roman" w:cs="Times New Roman"/>
-          <w:color w:val="auto"/>
-          <w:sz w:val="24"/>
-          <w:szCs w:val="24"/>
-        </w:rPr>
-        <w:t xml:space="preserve"> and</w:t>
-      </w:r>
-      <w:r>
-        <w:rPr>
-          <w:rFonts w:ascii="Times New Roman" w:hAnsi="Times New Roman" w:cs="Times New Roman"/>
-          <w:color w:val="auto"/>
-          <w:sz w:val="24"/>
-          <w:szCs w:val="24"/>
-        </w:rPr>
-        <w:t xml:space="preserve"> industry</w:t>
-      </w:r>
-      <w:r>
-        <w:rPr>
-          <w:rFonts w:ascii="Times New Roman" w:hAnsi="Times New Roman" w:cs="Times New Roman"/>
-          <w:color w:val="auto"/>
-          <w:sz w:val="24"/>
-          <w:szCs w:val="24"/>
-        </w:rPr>
-        <w:t xml:space="preserve"> trends</w:t>
-      </w:r>
-      <w:r>
-        <w:rPr>
-          <w:rFonts w:ascii="Times New Roman" w:hAnsi="Times New Roman" w:cs="Times New Roman"/>
-          <w:color w:val="auto"/>
-          <w:sz w:val="24"/>
-          <w:szCs w:val="24"/>
-        </w:rPr>
-        <w:t xml:space="preserve">.  </w:t>
-      </w:r>
-      <w:r>
-        <w:rPr>
-          <w:rFonts w:ascii="Times New Roman" w:hAnsi="Times New Roman" w:cs="Times New Roman"/>
-          <w:color w:val="auto"/>
-          <w:sz w:val="24"/>
-          <w:szCs w:val="24"/>
-        </w:rPr>
-        <w:t xml:space="preserve"> </w:t>
-      </w:r>
+      <w:bookmarkStart w:id="0" w:name="_GoBack"/>
+      <w:bookmarkEnd w:id="0"/>
     </w:p>
     <w:p>
       <w:pPr>
@@ -1367,32 +1348,33 @@
           <w:bottom w:val="single" w:sz="6" w:space="1" w:color="auto"/>
         </w:pBdr>
         <w:spacing w:after="0"/>
-        <w:rPr>
-          <w:rFonts w:ascii="Times New Roman" w:hAnsi="Times New Roman" w:cs="Times New Roman"/>
-          <w:color w:val="auto"/>
-          <w:sz w:val="24"/>
-          <w:szCs w:val="24"/>
-        </w:rPr>
-      </w:pPr>
-    </w:p>
-    <w:p>
-      <w:pPr>
-        <w:spacing w:after="0"/>
-        <w:rPr>
-          <w:rFonts w:ascii="Times New Roman" w:hAnsi="Times New Roman" w:cs="Times New Roman"/>
-          <w:color w:val="auto"/>
-          <w:sz w:val="24"/>
-          <w:szCs w:val="24"/>
-        </w:rPr>
-      </w:pPr>
-      <w:r>
-        <w:rPr>
-          <w:rFonts w:ascii="Times New Roman" w:hAnsi="Times New Roman" w:cs="Times New Roman"/>
-          <w:color w:val="auto"/>
-          <w:sz w:val="24"/>
-          <w:szCs w:val="24"/>
-        </w:rPr>
-        <w:t>SKILLS</w:t>
+        <w:ind w:left="0" w:firstLine="0"/>
+        <w:rPr>
+          <w:rFonts w:ascii="Times New Roman" w:hAnsi="Times New Roman" w:cs="Times New Roman"/>
+          <w:color w:val="auto"/>
+          <w:sz w:val="24"/>
+          <w:szCs w:val="24"/>
+        </w:rPr>
+      </w:pPr>
+    </w:p>
+    <w:p>
+      <w:pPr>
+        <w:spacing w:after="0"/>
+        <w:rPr>
+          <w:rFonts w:ascii="Times New Roman" w:hAnsi="Times New Roman" w:cs="Times New Roman"/>
+          <w:color w:val="auto"/>
+          <w:sz w:val="24"/>
+          <w:szCs w:val="24"/>
+        </w:rPr>
+      </w:pPr>
+      <w:r>
+        <w:rPr>
+          <w:rFonts w:ascii="Times New Roman" w:hAnsi="Times New Roman" w:cs="Times New Roman"/>
+          <w:color w:val="auto"/>
+          <w:sz w:val="24"/>
+          <w:szCs w:val="24"/>
+        </w:rPr>
+        <w:t>TECHNICAL PROFICIENCIES</w:t>
       </w:r>
     </w:p>
     <w:p>
@@ -1584,25 +1566,25 @@
           <w:sz w:val="24"/>
           <w:szCs w:val="24"/>
         </w:rPr>
-        <w:t>(Pivot tables, VLOOKUP, Filters</w:t>
-      </w:r>
-      <w:r>
-        <w:rPr>
-          <w:rFonts w:ascii="Times New Roman" w:hAnsi="Times New Roman" w:cs="Times New Roman"/>
-          <w:color w:val="auto"/>
-          <w:sz w:val="24"/>
-          <w:szCs w:val="24"/>
-        </w:rPr>
-        <w:t xml:space="preserve"> and</w:t>
-      </w:r>
-      <w:r>
-        <w:rPr>
-          <w:rFonts w:ascii="Times New Roman" w:hAnsi="Times New Roman" w:cs="Times New Roman"/>
-          <w:color w:val="auto"/>
-          <w:sz w:val="24"/>
-          <w:szCs w:val="24"/>
-        </w:rPr>
-        <w:t xml:space="preserve"> Power Pivot)</w:t>
+        <w:t>(Pivot tables, VLOOKUP</w:t>
+      </w:r>
+      <w:r>
+        <w:rPr>
+          <w:rFonts w:ascii="Times New Roman" w:hAnsi="Times New Roman" w:cs="Times New Roman"/>
+          <w:color w:val="auto"/>
+          <w:sz w:val="24"/>
+          <w:szCs w:val="24"/>
+        </w:rPr>
+        <w:t xml:space="preserve"> and Data Analysis tools</w:t>
+      </w:r>
+      <w:r>
+        <w:rPr>
+          <w:rFonts w:ascii="Times New Roman" w:hAnsi="Times New Roman" w:cs="Times New Roman"/>
+          <w:color w:val="auto"/>
+          <w:sz w:val="24"/>
+          <w:szCs w:val="24"/>
+        </w:rPr>
+        <w:t>)</w:t>
       </w:r>
     </w:p>
     <w:p>
@@ -1828,50 +1810,6 @@
         </w:rPr>
         <w:t>ertification</w:t>
       </w:r>
-    </w:p>
-    <w:p>
-      <w:pPr>
-        <w:spacing w:after="0"/>
-        <w:ind w:left="0" w:firstLine="0"/>
-        <w:rPr>
-          <w:rFonts w:ascii="Times New Roman" w:hAnsi="Times New Roman" w:cs="Times New Roman"/>
-          <w:color w:val="auto"/>
-          <w:sz w:val="24"/>
-          <w:szCs w:val="24"/>
-        </w:rPr>
-      </w:pPr>
-      <w:r>
-        <w:rPr>
-          <w:rFonts w:ascii="Times New Roman" w:hAnsi="Times New Roman" w:cs="Times New Roman"/>
-          <w:color w:val="auto"/>
-          <w:sz w:val="24"/>
-          <w:szCs w:val="24"/>
-        </w:rPr>
-        <w:t>Project Management Foundations</w:t>
-      </w:r>
-    </w:p>
-    <w:p>
-      <w:pPr>
-        <w:spacing w:after="0"/>
-        <w:ind w:left="0" w:firstLine="0"/>
-        <w:rPr>
-          <w:rFonts w:ascii="Times New Roman" w:hAnsi="Times New Roman" w:cs="Times New Roman"/>
-          <w:color w:val="auto"/>
-          <w:sz w:val="24"/>
-          <w:szCs w:val="24"/>
-        </w:rPr>
-      </w:pPr>
-      <w:r>
-        <w:rPr>
-          <w:rFonts w:ascii="Times New Roman" w:hAnsi="Times New Roman" w:cs="Times New Roman"/>
-          <w:color w:val="auto"/>
-          <w:sz w:val="24"/>
-          <w:szCs w:val="24"/>
-        </w:rPr>
-        <w:t>Agile Foundations and Agile Methodologies</w:t>
-      </w:r>
-      <w:bookmarkStart w:id="0" w:name="_GoBack"/>
-      <w:bookmarkEnd w:id="0"/>
     </w:p>
     <w:sectPr>
       <w:pgSz w:w="12240" w:h="15840"/>
@@ -1951,7 +1889,7 @@
         <w:rFonts w:ascii="Symbol" w:hAnsi="Symbol" w:hint="default"/>
       </w:rPr>
     </w:lvl>
-    <w:lvl w:ilvl="1" w:tplc="10090003" w:tentative="1">
+    <w:lvl w:ilvl="1" w:tplc="10090003">
       <w:start w:val="1"/>
       <w:numFmt w:val="bullet"/>
       <w:lvlText w:val="o"/>
@@ -2848,6 +2786,18 @@
       <w:lang w:eastAsia="en-CA"/>
     </w:rPr>
   </w:style>
+  <w:style w:type="character" w:styleId="FollowedHyperlink">
+    <w:name w:val="FollowedHyperlink"/>
+    <w:basedOn w:val="DefaultParagraphFont"/>
+    <w:uiPriority w:val="99"/>
+    <w:semiHidden/>
+    <w:unhideWhenUsed/>
+    <w:rsid w:val="00071ABA"/>
+    <w:rPr>
+      <w:color w:val="954F72" w:themeColor="followedHyperlink"/>
+      <w:u w:val="single"/>
+    </w:rPr>
+  </w:style>
 </w:styles>
 </file>
 

</xml_diff>

<commit_message>
tweak resume and update whatimlearning page
</commit_message>
<xml_diff>
--- a/Resume.docx
+++ b/Resume.docx
@@ -4,8 +4,7 @@
   <w:body>
     <w:p>
       <w:pPr>
-        <w:spacing w:after="0" w:line="259" w:lineRule="auto"/>
-        <w:ind w:left="0" w:right="0" w:firstLine="0"/>
+        <w:spacing w:after="0"/>
         <w:jc w:val="center"/>
         <w:rPr>
           <w:rFonts w:ascii="Times New Roman" w:hAnsi="Times New Roman" w:cs="Times New Roman"/>
@@ -29,20 +28,26 @@
           <w:bottom w:val="single" w:sz="6" w:space="1" w:color="auto"/>
         </w:pBdr>
         <w:spacing w:after="0"/>
-        <w:ind w:left="0" w:firstLine="0"/>
         <w:jc w:val="center"/>
         <w:rPr>
           <w:rFonts w:ascii="Times New Roman" w:hAnsi="Times New Roman" w:cs="Times New Roman"/>
-          <w:color w:val="auto"/>
           <w:sz w:val="26"/>
           <w:szCs w:val="26"/>
         </w:rPr>
       </w:pPr>
+      <w:r>
+        <w:rPr>
+          <w:rFonts w:ascii="Times New Roman" w:eastAsia="Times New Roman" w:hAnsi="Times New Roman" w:cs="Times New Roman"/>
+          <w:sz w:val="26"/>
+          <w:szCs w:val="26"/>
+        </w:rPr>
+        <w:t xml:space="preserve"> </w:t>
+      </w:r>
       <w:hyperlink r:id="rId7" w:history="1">
         <w:r>
           <w:rPr>
             <w:rStyle w:val="Hyperlink"/>
-            <w:rFonts w:ascii="Times New Roman" w:hAnsi="Times New Roman" w:cs="Times New Roman"/>
+            <w:rFonts w:ascii="Times New Roman" w:eastAsia="Times New Roman" w:hAnsi="Times New Roman" w:cs="Times New Roman"/>
             <w:sz w:val="26"/>
             <w:szCs w:val="26"/>
           </w:rPr>
@@ -51,19 +56,11 @@
       </w:hyperlink>
       <w:r>
         <w:rPr>
-          <w:rFonts w:ascii="Times New Roman" w:hAnsi="Times New Roman" w:cs="Times New Roman"/>
-          <w:sz w:val="26"/>
-          <w:szCs w:val="26"/>
-        </w:rPr>
-        <w:t xml:space="preserve"> </w:t>
-      </w:r>
-      <w:r>
-        <w:rPr>
           <w:rFonts w:ascii="Times New Roman" w:eastAsia="Times New Roman" w:hAnsi="Times New Roman" w:cs="Times New Roman"/>
           <w:sz w:val="26"/>
           <w:szCs w:val="26"/>
         </w:rPr>
-        <w:t>|</w:t>
+        <w:t xml:space="preserve"> | </w:t>
       </w:r>
       <w:r>
         <w:rPr>
@@ -71,31 +68,7 @@
           <w:sz w:val="26"/>
           <w:szCs w:val="26"/>
         </w:rPr>
-        <w:t xml:space="preserve"> +1-780-224-3926</w:t>
-      </w:r>
-      <w:r>
-        <w:rPr>
-          <w:rFonts w:ascii="Times New Roman" w:eastAsia="Times New Roman" w:hAnsi="Times New Roman" w:cs="Times New Roman"/>
-          <w:sz w:val="26"/>
-          <w:szCs w:val="26"/>
-        </w:rPr>
-        <w:t xml:space="preserve"> </w:t>
-      </w:r>
-      <w:r>
-        <w:rPr>
-          <w:rFonts w:ascii="Times New Roman" w:eastAsia="Times New Roman" w:hAnsi="Times New Roman" w:cs="Times New Roman"/>
-          <w:sz w:val="26"/>
-          <w:szCs w:val="26"/>
-        </w:rPr>
-        <w:t>|</w:t>
-      </w:r>
-      <w:r>
-        <w:rPr>
-          <w:rFonts w:ascii="Times New Roman" w:eastAsia="Times New Roman" w:hAnsi="Times New Roman" w:cs="Times New Roman"/>
-          <w:sz w:val="26"/>
-          <w:szCs w:val="26"/>
-        </w:rPr>
-        <w:t xml:space="preserve"> </w:t>
+        <w:t xml:space="preserve">+1-780-224-3926 | </w:t>
       </w:r>
       <w:hyperlink r:id="rId8" w:history="1">
         <w:proofErr w:type="spellStart"/>
@@ -106,16 +79,7 @@
             <w:sz w:val="26"/>
             <w:szCs w:val="26"/>
           </w:rPr>
-          <w:t>L</w:t>
-        </w:r>
-        <w:r>
-          <w:rPr>
-            <w:rStyle w:val="Hyperlink"/>
-            <w:rFonts w:ascii="Times New Roman" w:eastAsia="Times New Roman" w:hAnsi="Times New Roman" w:cs="Times New Roman"/>
-            <w:sz w:val="26"/>
-            <w:szCs w:val="26"/>
-          </w:rPr>
-          <w:t>inkedin</w:t>
+          <w:t>Linkedin</w:t>
         </w:r>
         <w:proofErr w:type="spellEnd"/>
       </w:hyperlink>
@@ -123,17 +87,14 @@
         <w:rPr>
           <w:rStyle w:val="Hyperlink"/>
           <w:rFonts w:ascii="Times New Roman" w:eastAsia="Times New Roman" w:hAnsi="Times New Roman" w:cs="Times New Roman"/>
-          <w:color w:val="auto"/>
           <w:sz w:val="26"/>
           <w:szCs w:val="26"/>
-          <w:u w:val="none"/>
         </w:rPr>
         <w:t xml:space="preserve"> </w:t>
       </w:r>
       <w:r>
         <w:rPr>
           <w:rFonts w:ascii="Times New Roman" w:hAnsi="Times New Roman" w:cs="Times New Roman"/>
-          <w:color w:val="auto"/>
           <w:sz w:val="26"/>
           <w:szCs w:val="26"/>
         </w:rPr>
@@ -157,10 +118,8 @@
           <w:bottom w:val="single" w:sz="6" w:space="1" w:color="auto"/>
         </w:pBdr>
         <w:spacing w:after="0"/>
-        <w:ind w:left="0" w:firstLine="0"/>
-        <w:rPr>
-          <w:rFonts w:ascii="Times New Roman" w:hAnsi="Times New Roman" w:cs="Times New Roman"/>
-          <w:color w:val="auto"/>
+        <w:rPr>
+          <w:rFonts w:ascii="Times New Roman" w:hAnsi="Times New Roman" w:cs="Times New Roman"/>
           <w:sz w:val="26"/>
           <w:szCs w:val="26"/>
         </w:rPr>
@@ -168,8 +127,6 @@
     </w:p>
     <w:p>
       <w:pPr>
-        <w:spacing w:line="259" w:lineRule="auto"/>
-        <w:ind w:left="0" w:right="0" w:firstLine="0"/>
         <w:rPr>
           <w:sz w:val="24"/>
           <w:szCs w:val="24"/>
@@ -209,39 +166,7 @@
           <w:sz w:val="24"/>
           <w:szCs w:val="24"/>
         </w:rPr>
-        <w:t xml:space="preserve">                                        </w:t>
-      </w:r>
-      <w:r>
-        <w:rPr>
-          <w:rFonts w:ascii="Times New Roman" w:hAnsi="Times New Roman" w:cs="Times New Roman"/>
-          <w:sz w:val="24"/>
-          <w:szCs w:val="24"/>
-        </w:rPr>
-        <w:t xml:space="preserve"> </w:t>
-      </w:r>
-      <w:r>
-        <w:rPr>
-          <w:rFonts w:ascii="Times New Roman" w:hAnsi="Times New Roman" w:cs="Times New Roman"/>
-          <w:sz w:val="24"/>
-          <w:szCs w:val="24"/>
-        </w:rPr>
-        <w:t xml:space="preserve">Graduation date: </w:t>
-      </w:r>
-      <w:r>
-        <w:rPr>
-          <w:rFonts w:ascii="Times New Roman" w:hAnsi="Times New Roman" w:cs="Times New Roman"/>
-          <w:sz w:val="24"/>
-          <w:szCs w:val="24"/>
-        </w:rPr>
-        <w:t xml:space="preserve">June </w:t>
-      </w:r>
-      <w:r>
-        <w:rPr>
-          <w:rFonts w:ascii="Times New Roman" w:hAnsi="Times New Roman" w:cs="Times New Roman"/>
-          <w:sz w:val="24"/>
-          <w:szCs w:val="24"/>
-        </w:rPr>
-        <w:t>2021</w:t>
+        <w:t xml:space="preserve">                                         Graduation date: June 2021</w:t>
       </w:r>
     </w:p>
     <w:p>
@@ -267,31 +192,7 @@
           <w:sz w:val="24"/>
           <w:szCs w:val="24"/>
         </w:rPr>
-        <w:t>and minor in Computing Science</w:t>
-      </w:r>
-      <w:r>
-        <w:rPr>
-          <w:rFonts w:ascii="Times New Roman" w:hAnsi="Times New Roman" w:cs="Times New Roman"/>
-          <w:sz w:val="24"/>
-          <w:szCs w:val="24"/>
-        </w:rPr>
-        <w:t xml:space="preserve">                 </w:t>
-      </w:r>
-      <w:r>
-        <w:rPr>
-          <w:rFonts w:ascii="Times New Roman" w:hAnsi="Times New Roman" w:cs="Times New Roman"/>
-          <w:sz w:val="24"/>
-          <w:szCs w:val="24"/>
-        </w:rPr>
-        <w:t xml:space="preserve"> </w:t>
-      </w:r>
-      <w:r>
-        <w:rPr>
-          <w:rFonts w:ascii="Times New Roman" w:hAnsi="Times New Roman" w:cs="Times New Roman"/>
-          <w:sz w:val="24"/>
-          <w:szCs w:val="24"/>
-        </w:rPr>
-        <w:t xml:space="preserve"> </w:t>
+        <w:t xml:space="preserve">and minor in Computing Science                   </w:t>
       </w:r>
     </w:p>
     <w:p>
@@ -317,15 +218,7 @@
           <w:sz w:val="24"/>
           <w:szCs w:val="24"/>
         </w:rPr>
-        <w:t xml:space="preserve"> 3.</w:t>
-      </w:r>
-      <w:r>
-        <w:rPr>
-          <w:rFonts w:ascii="Times New Roman" w:hAnsi="Times New Roman" w:cs="Times New Roman"/>
-          <w:sz w:val="24"/>
-          <w:szCs w:val="24"/>
-        </w:rPr>
-        <w:t>4</w:t>
+        <w:t xml:space="preserve"> 3.4</w:t>
       </w:r>
     </w:p>
     <w:p>
@@ -338,26 +231,23 @@
           <w:rFonts w:ascii="Times New Roman" w:hAnsi="Times New Roman" w:cs="Times New Roman"/>
           <w:b/>
           <w:bCs/>
-          <w:color w:val="auto"/>
-          <w:sz w:val="24"/>
-          <w:szCs w:val="24"/>
-        </w:rPr>
-      </w:pPr>
-    </w:p>
-    <w:p>
-      <w:pPr>
-        <w:spacing w:after="0"/>
-        <w:rPr>
-          <w:rFonts w:ascii="Times New Roman" w:hAnsi="Times New Roman" w:cs="Times New Roman"/>
-          <w:color w:val="auto"/>
-          <w:sz w:val="24"/>
-          <w:szCs w:val="24"/>
-        </w:rPr>
-      </w:pPr>
-      <w:r>
-        <w:rPr>
-          <w:rFonts w:ascii="Times New Roman" w:hAnsi="Times New Roman" w:cs="Times New Roman"/>
-          <w:color w:val="auto"/>
+          <w:sz w:val="24"/>
+          <w:szCs w:val="24"/>
+        </w:rPr>
+      </w:pPr>
+    </w:p>
+    <w:p>
+      <w:pPr>
+        <w:spacing w:after="0"/>
+        <w:rPr>
+          <w:rFonts w:ascii="Times New Roman" w:hAnsi="Times New Roman" w:cs="Times New Roman"/>
+          <w:sz w:val="24"/>
+          <w:szCs w:val="24"/>
+        </w:rPr>
+      </w:pPr>
+      <w:r>
+        <w:rPr>
+          <w:rFonts w:ascii="Times New Roman" w:hAnsi="Times New Roman" w:cs="Times New Roman"/>
           <w:sz w:val="24"/>
           <w:szCs w:val="24"/>
         </w:rPr>
@@ -369,18 +259,16 @@
         <w:spacing w:after="0"/>
         <w:rPr>
           <w:rFonts w:ascii="Times New Roman" w:hAnsi="Times New Roman" w:cs="Times New Roman"/>
-          <w:color w:val="auto"/>
-          <w:sz w:val="24"/>
-          <w:szCs w:val="24"/>
-        </w:rPr>
-      </w:pPr>
-    </w:p>
-    <w:p>
-      <w:pPr>
-        <w:spacing w:after="0"/>
-        <w:rPr>
-          <w:rFonts w:ascii="Times New Roman" w:hAnsi="Times New Roman" w:cs="Times New Roman"/>
-          <w:color w:val="auto"/>
+          <w:sz w:val="24"/>
+          <w:szCs w:val="24"/>
+        </w:rPr>
+      </w:pPr>
+    </w:p>
+    <w:p>
+      <w:pPr>
+        <w:spacing w:after="0"/>
+        <w:rPr>
+          <w:rFonts w:ascii="Times New Roman" w:hAnsi="Times New Roman" w:cs="Times New Roman"/>
           <w:sz w:val="24"/>
           <w:szCs w:val="24"/>
         </w:rPr>
@@ -390,27 +278,14 @@
           <w:rFonts w:ascii="Times New Roman" w:hAnsi="Times New Roman" w:cs="Times New Roman"/>
           <w:b/>
           <w:bCs/>
-          <w:color w:val="auto"/>
-          <w:sz w:val="24"/>
-          <w:szCs w:val="24"/>
-        </w:rPr>
-        <w:t>Campus Saint-Jean</w:t>
-      </w:r>
-      <w:r>
-        <w:rPr>
-          <w:rFonts w:ascii="Times New Roman" w:hAnsi="Times New Roman" w:cs="Times New Roman"/>
-          <w:b/>
-          <w:bCs/>
-          <w:color w:val="auto"/>
-          <w:sz w:val="24"/>
-          <w:szCs w:val="24"/>
-        </w:rPr>
-        <w:t xml:space="preserve"> – University of Alberta</w:t>
-      </w:r>
-      <w:r>
-        <w:rPr>
-          <w:rFonts w:ascii="Times New Roman" w:hAnsi="Times New Roman" w:cs="Times New Roman"/>
-          <w:color w:val="auto"/>
+          <w:sz w:val="24"/>
+          <w:szCs w:val="24"/>
+        </w:rPr>
+        <w:t>Campus Saint-Jean – University of Alberta</w:t>
+      </w:r>
+      <w:r>
+        <w:rPr>
+          <w:rFonts w:ascii="Times New Roman" w:hAnsi="Times New Roman" w:cs="Times New Roman"/>
           <w:sz w:val="24"/>
           <w:szCs w:val="24"/>
         </w:rPr>
@@ -419,7 +294,6 @@
       <w:r>
         <w:rPr>
           <w:rFonts w:ascii="Times New Roman" w:hAnsi="Times New Roman" w:cs="Times New Roman"/>
-          <w:color w:val="auto"/>
           <w:sz w:val="24"/>
           <w:szCs w:val="24"/>
         </w:rPr>
@@ -428,21 +302,11 @@
       <w:r>
         <w:rPr>
           <w:rFonts w:ascii="Times New Roman" w:hAnsi="Times New Roman" w:cs="Times New Roman"/>
-          <w:color w:val="auto"/>
           <w:sz w:val="24"/>
           <w:szCs w:val="24"/>
         </w:rPr>
         <w:tab/>
-        <w:t xml:space="preserve">       Summer 201</w:t>
-      </w:r>
-      <w:r>
-        <w:rPr>
-          <w:rFonts w:ascii="Times New Roman" w:hAnsi="Times New Roman" w:cs="Times New Roman"/>
-          <w:color w:val="auto"/>
-          <w:sz w:val="24"/>
-          <w:szCs w:val="24"/>
-        </w:rPr>
-        <w:t>0 and 2011</w:t>
+        <w:t xml:space="preserve">       Summer 2010 and 2011</w:t>
       </w:r>
     </w:p>
     <w:p>
@@ -452,7 +316,6 @@
           <w:rFonts w:ascii="Times New Roman" w:hAnsi="Times New Roman" w:cs="Times New Roman"/>
           <w:i/>
           <w:iCs/>
-          <w:color w:val="auto"/>
           <w:sz w:val="24"/>
           <w:szCs w:val="24"/>
         </w:rPr>
@@ -462,7 +325,6 @@
           <w:rFonts w:ascii="Times New Roman" w:hAnsi="Times New Roman" w:cs="Times New Roman"/>
           <w:i/>
           <w:iCs/>
-          <w:color w:val="auto"/>
           <w:sz w:val="24"/>
           <w:szCs w:val="24"/>
         </w:rPr>
@@ -493,124 +355,7 @@
           <w:sz w:val="24"/>
           <w:szCs w:val="24"/>
         </w:rPr>
-        <w:t xml:space="preserve">Contributed to </w:t>
-      </w:r>
-      <w:r>
-        <w:rPr>
-          <w:rFonts w:ascii="Times New Roman" w:hAnsi="Times New Roman" w:cs="Times New Roman"/>
-          <w:color w:val="auto"/>
-          <w:sz w:val="24"/>
-          <w:szCs w:val="24"/>
-        </w:rPr>
-        <w:t>web development projects</w:t>
-      </w:r>
-      <w:r>
-        <w:rPr>
-          <w:rFonts w:ascii="Times New Roman" w:hAnsi="Times New Roman" w:cs="Times New Roman"/>
-          <w:color w:val="auto"/>
-          <w:sz w:val="24"/>
-          <w:szCs w:val="24"/>
-        </w:rPr>
-        <w:t xml:space="preserve"> </w:t>
-      </w:r>
-      <w:r>
-        <w:rPr>
-          <w:rFonts w:ascii="Times New Roman" w:hAnsi="Times New Roman" w:cs="Times New Roman"/>
-          <w:color w:val="auto"/>
-          <w:sz w:val="24"/>
-          <w:szCs w:val="24"/>
-        </w:rPr>
-        <w:t xml:space="preserve">with </w:t>
-      </w:r>
-      <w:r>
-        <w:rPr>
-          <w:rFonts w:ascii="Times New Roman" w:hAnsi="Times New Roman" w:cs="Times New Roman"/>
-          <w:color w:val="auto"/>
-          <w:sz w:val="24"/>
-          <w:szCs w:val="24"/>
-        </w:rPr>
-        <w:t xml:space="preserve">basic </w:t>
-      </w:r>
-      <w:r>
-        <w:rPr>
-          <w:rFonts w:ascii="Times New Roman" w:hAnsi="Times New Roman" w:cs="Times New Roman"/>
-          <w:color w:val="auto"/>
-          <w:sz w:val="24"/>
-          <w:szCs w:val="24"/>
-        </w:rPr>
-        <w:t>HTML,</w:t>
-      </w:r>
-      <w:r>
-        <w:rPr>
-          <w:rFonts w:ascii="Times New Roman" w:hAnsi="Times New Roman" w:cs="Times New Roman"/>
-          <w:color w:val="auto"/>
-          <w:sz w:val="24"/>
-          <w:szCs w:val="24"/>
-        </w:rPr>
-        <w:t xml:space="preserve"> </w:t>
-      </w:r>
-      <w:r>
-        <w:rPr>
-          <w:rFonts w:ascii="Times New Roman" w:hAnsi="Times New Roman" w:cs="Times New Roman"/>
-          <w:color w:val="auto"/>
-          <w:sz w:val="24"/>
-          <w:szCs w:val="24"/>
-        </w:rPr>
-        <w:t xml:space="preserve">minimal </w:t>
-      </w:r>
-      <w:r>
-        <w:rPr>
-          <w:rFonts w:ascii="Times New Roman" w:hAnsi="Times New Roman" w:cs="Times New Roman"/>
-          <w:color w:val="auto"/>
-          <w:sz w:val="24"/>
-          <w:szCs w:val="24"/>
-        </w:rPr>
-        <w:t xml:space="preserve">CSS, </w:t>
-      </w:r>
-      <w:r>
-        <w:rPr>
-          <w:rFonts w:ascii="Times New Roman" w:hAnsi="Times New Roman" w:cs="Times New Roman"/>
-          <w:color w:val="auto"/>
-          <w:sz w:val="24"/>
-          <w:szCs w:val="24"/>
-        </w:rPr>
-        <w:t xml:space="preserve">image </w:t>
-      </w:r>
-      <w:r>
-        <w:rPr>
-          <w:rFonts w:ascii="Times New Roman" w:hAnsi="Times New Roman" w:cs="Times New Roman"/>
-          <w:color w:val="auto"/>
-          <w:sz w:val="24"/>
-          <w:szCs w:val="24"/>
-        </w:rPr>
-        <w:t xml:space="preserve">sprites and </w:t>
-      </w:r>
-      <w:r>
-        <w:rPr>
-          <w:rFonts w:ascii="Times New Roman" w:hAnsi="Times New Roman" w:cs="Times New Roman"/>
-          <w:color w:val="auto"/>
-          <w:sz w:val="24"/>
-          <w:szCs w:val="24"/>
-        </w:rPr>
-        <w:t>illustrated</w:t>
-      </w:r>
-      <w:r>
-        <w:rPr>
-          <w:rFonts w:ascii="Times New Roman" w:hAnsi="Times New Roman" w:cs="Times New Roman"/>
-          <w:color w:val="auto"/>
-          <w:sz w:val="24"/>
-          <w:szCs w:val="24"/>
-        </w:rPr>
-        <w:t xml:space="preserve"> backgrounds</w:t>
-      </w:r>
-      <w:r>
-        <w:rPr>
-          <w:rFonts w:ascii="Times New Roman" w:hAnsi="Times New Roman" w:cs="Times New Roman"/>
-          <w:color w:val="auto"/>
-          <w:sz w:val="24"/>
-          <w:szCs w:val="24"/>
-        </w:rPr>
-        <w:t xml:space="preserve">. </w:t>
+        <w:t xml:space="preserve">Contributed to web development projects with basic HTML, minimal CSS, image sprites and illustrated backgrounds. </w:t>
       </w:r>
     </w:p>
     <w:p>
@@ -637,34 +382,7 @@
           <w:sz w:val="24"/>
           <w:szCs w:val="24"/>
         </w:rPr>
-        <w:t>Developed</w:t>
-      </w:r>
-      <w:r>
-        <w:rPr>
-          <w:rFonts w:ascii="Times New Roman" w:hAnsi="Times New Roman" w:cs="Times New Roman"/>
-          <w:color w:val="auto"/>
-          <w:sz w:val="24"/>
-          <w:szCs w:val="24"/>
-        </w:rPr>
-        <w:t xml:space="preserve"> a minimal</w:t>
-      </w:r>
-      <w:r>
-        <w:rPr>
-          <w:rFonts w:ascii="Times New Roman" w:hAnsi="Times New Roman" w:cs="Times New Roman"/>
-          <w:color w:val="auto"/>
-          <w:sz w:val="24"/>
-          <w:szCs w:val="24"/>
-        </w:rPr>
-        <w:t xml:space="preserve"> </w:t>
-      </w:r>
-      <w:r>
-        <w:rPr>
-          <w:rFonts w:ascii="Times New Roman" w:hAnsi="Times New Roman" w:cs="Times New Roman"/>
-          <w:color w:val="auto"/>
-          <w:sz w:val="24"/>
-          <w:szCs w:val="24"/>
-        </w:rPr>
-        <w:t>portfolio website for a tenured professor.</w:t>
+        <w:t>Developed a minimal portfolio website for a tenured professor.</w:t>
       </w:r>
     </w:p>
     <w:p>
@@ -691,34 +409,7 @@
           <w:sz w:val="24"/>
           <w:szCs w:val="24"/>
         </w:rPr>
-        <w:t xml:space="preserve">Provided technical support and </w:t>
-      </w:r>
-      <w:r>
-        <w:rPr>
-          <w:rFonts w:ascii="Times New Roman" w:hAnsi="Times New Roman" w:cs="Times New Roman"/>
-          <w:color w:val="auto"/>
-          <w:sz w:val="24"/>
-          <w:szCs w:val="24"/>
-        </w:rPr>
-        <w:t xml:space="preserve">rudimentary </w:t>
-      </w:r>
-      <w:r>
-        <w:rPr>
-          <w:rFonts w:ascii="Times New Roman" w:hAnsi="Times New Roman" w:cs="Times New Roman"/>
-          <w:color w:val="auto"/>
-          <w:sz w:val="24"/>
-          <w:szCs w:val="24"/>
-        </w:rPr>
-        <w:t xml:space="preserve">software training to </w:t>
-      </w:r>
-      <w:r>
-        <w:rPr>
-          <w:rFonts w:ascii="Times New Roman" w:hAnsi="Times New Roman" w:cs="Times New Roman"/>
-          <w:color w:val="auto"/>
-          <w:sz w:val="24"/>
-          <w:szCs w:val="24"/>
-        </w:rPr>
-        <w:t>staff onsite.</w:t>
+        <w:t>Provided technical support and rudimentary software training to staff onsite.</w:t>
       </w:r>
     </w:p>
     <w:p>
@@ -745,115 +436,7 @@
           <w:sz w:val="24"/>
           <w:szCs w:val="24"/>
         </w:rPr>
-        <w:t xml:space="preserve">Developed a variety of simple visualizations </w:t>
-      </w:r>
-      <w:r>
-        <w:rPr>
-          <w:rFonts w:ascii="Times New Roman" w:hAnsi="Times New Roman" w:cs="Times New Roman"/>
-          <w:color w:val="auto"/>
-          <w:sz w:val="24"/>
-          <w:szCs w:val="24"/>
-        </w:rPr>
-        <w:t>with</w:t>
-      </w:r>
-      <w:r>
-        <w:rPr>
-          <w:rFonts w:ascii="Times New Roman" w:hAnsi="Times New Roman" w:cs="Times New Roman"/>
-          <w:color w:val="auto"/>
-          <w:sz w:val="24"/>
-          <w:szCs w:val="24"/>
-        </w:rPr>
-        <w:t xml:space="preserve"> Adobe</w:t>
-      </w:r>
-      <w:r>
-        <w:rPr>
-          <w:rFonts w:ascii="Times New Roman" w:hAnsi="Times New Roman" w:cs="Times New Roman"/>
-          <w:color w:val="auto"/>
-          <w:sz w:val="24"/>
-          <w:szCs w:val="24"/>
-        </w:rPr>
-        <w:t xml:space="preserve"> </w:t>
-      </w:r>
-      <w:r>
-        <w:rPr>
-          <w:rFonts w:ascii="Times New Roman" w:hAnsi="Times New Roman" w:cs="Times New Roman"/>
-          <w:color w:val="auto"/>
-          <w:sz w:val="24"/>
-          <w:szCs w:val="24"/>
-        </w:rPr>
-        <w:t>P</w:t>
-      </w:r>
-      <w:r>
-        <w:rPr>
-          <w:rFonts w:ascii="Times New Roman" w:hAnsi="Times New Roman" w:cs="Times New Roman"/>
-          <w:color w:val="auto"/>
-          <w:sz w:val="24"/>
-          <w:szCs w:val="24"/>
-        </w:rPr>
-        <w:t xml:space="preserve">hotoshop and </w:t>
-      </w:r>
-      <w:r>
-        <w:rPr>
-          <w:rFonts w:ascii="Times New Roman" w:hAnsi="Times New Roman" w:cs="Times New Roman"/>
-          <w:color w:val="auto"/>
-          <w:sz w:val="24"/>
-          <w:szCs w:val="24"/>
-        </w:rPr>
-        <w:t>Adobe I</w:t>
-      </w:r>
-      <w:r>
-        <w:rPr>
-          <w:rFonts w:ascii="Times New Roman" w:hAnsi="Times New Roman" w:cs="Times New Roman"/>
-          <w:color w:val="auto"/>
-          <w:sz w:val="24"/>
-          <w:szCs w:val="24"/>
-        </w:rPr>
-        <w:t>llustrator</w:t>
-      </w:r>
-      <w:r>
-        <w:rPr>
-          <w:rFonts w:ascii="Times New Roman" w:hAnsi="Times New Roman" w:cs="Times New Roman"/>
-          <w:color w:val="auto"/>
-          <w:sz w:val="24"/>
-          <w:szCs w:val="24"/>
-        </w:rPr>
-        <w:t xml:space="preserve"> to fulfill the needs of professors and </w:t>
-      </w:r>
-      <w:r>
-        <w:rPr>
-          <w:rFonts w:ascii="Times New Roman" w:hAnsi="Times New Roman" w:cs="Times New Roman"/>
-          <w:color w:val="auto"/>
-          <w:sz w:val="24"/>
-          <w:szCs w:val="24"/>
-        </w:rPr>
-        <w:t xml:space="preserve">Campus Saint-Jean </w:t>
-      </w:r>
-      <w:r>
-        <w:rPr>
-          <w:rFonts w:ascii="Times New Roman" w:hAnsi="Times New Roman" w:cs="Times New Roman"/>
-          <w:color w:val="auto"/>
-          <w:sz w:val="24"/>
-          <w:szCs w:val="24"/>
-        </w:rPr>
-        <w:t>event coordinators</w:t>
-      </w:r>
-      <w:r>
-        <w:rPr>
-          <w:rFonts w:ascii="Times New Roman" w:hAnsi="Times New Roman" w:cs="Times New Roman"/>
-          <w:color w:val="auto"/>
-          <w:sz w:val="24"/>
-          <w:szCs w:val="24"/>
-        </w:rPr>
-        <w:t>.</w:t>
-      </w:r>
-      <w:r>
-        <w:rPr>
-          <w:rFonts w:ascii="Times New Roman" w:hAnsi="Times New Roman" w:cs="Times New Roman"/>
-          <w:color w:val="auto"/>
-          <w:sz w:val="24"/>
-          <w:szCs w:val="24"/>
-        </w:rPr>
-        <w:t xml:space="preserve"> </w:t>
+        <w:t xml:space="preserve">Developed a variety of simple visualizations with Adobe Photoshop and Adobe Illustrator to fulfill the needs of professors and Campus Saint-Jean event coordinators. </w:t>
       </w:r>
     </w:p>
     <w:p>
@@ -881,80 +464,26 @@
           <w:sz w:val="24"/>
           <w:szCs w:val="24"/>
         </w:rPr>
-        <w:t>Assisted in the m</w:t>
-      </w:r>
-      <w:r>
-        <w:rPr>
-          <w:rFonts w:ascii="Times New Roman" w:hAnsi="Times New Roman" w:cs="Times New Roman"/>
-          <w:iCs/>
-          <w:color w:val="auto"/>
-          <w:sz w:val="24"/>
-          <w:szCs w:val="24"/>
-        </w:rPr>
-        <w:t>aint</w:t>
-      </w:r>
-      <w:r>
-        <w:rPr>
-          <w:rFonts w:ascii="Times New Roman" w:hAnsi="Times New Roman" w:cs="Times New Roman"/>
-          <w:iCs/>
-          <w:color w:val="auto"/>
-          <w:sz w:val="24"/>
-          <w:szCs w:val="24"/>
-        </w:rPr>
-        <w:t>e</w:t>
-      </w:r>
-      <w:r>
-        <w:rPr>
-          <w:rFonts w:ascii="Times New Roman" w:hAnsi="Times New Roman" w:cs="Times New Roman"/>
-          <w:iCs/>
-          <w:color w:val="auto"/>
-          <w:sz w:val="24"/>
-          <w:szCs w:val="24"/>
-        </w:rPr>
-        <w:t>n</w:t>
-      </w:r>
-      <w:r>
-        <w:rPr>
-          <w:rFonts w:ascii="Times New Roman" w:hAnsi="Times New Roman" w:cs="Times New Roman"/>
-          <w:iCs/>
-          <w:color w:val="auto"/>
-          <w:sz w:val="24"/>
-          <w:szCs w:val="24"/>
-        </w:rPr>
-        <w:t>ance of</w:t>
-      </w:r>
-      <w:r>
-        <w:rPr>
-          <w:rFonts w:ascii="Times New Roman" w:hAnsi="Times New Roman" w:cs="Times New Roman"/>
-          <w:iCs/>
-          <w:color w:val="auto"/>
-          <w:sz w:val="24"/>
-          <w:szCs w:val="24"/>
-        </w:rPr>
-        <w:t xml:space="preserve"> the Campus Saint-Jean website.</w:t>
-      </w:r>
-    </w:p>
-    <w:p>
-      <w:pPr>
-        <w:spacing w:after="0"/>
-        <w:ind w:left="0" w:firstLine="0"/>
+        <w:t>Assisted in the maintenance of the Campus Saint-Jean website.</w:t>
+      </w:r>
+    </w:p>
+    <w:p>
+      <w:pPr>
+        <w:spacing w:after="0"/>
         <w:rPr>
           <w:rFonts w:ascii="Times New Roman" w:hAnsi="Times New Roman" w:cs="Times New Roman"/>
           <w:i/>
           <w:iCs/>
-          <w:color w:val="auto"/>
-          <w:sz w:val="24"/>
-          <w:szCs w:val="24"/>
-        </w:rPr>
-      </w:pPr>
-    </w:p>
-    <w:p>
-      <w:pPr>
-        <w:spacing w:after="0"/>
-        <w:ind w:left="0" w:firstLine="0"/>
-        <w:rPr>
-          <w:rFonts w:ascii="Times New Roman" w:hAnsi="Times New Roman" w:cs="Times New Roman"/>
-          <w:color w:val="auto"/>
+          <w:sz w:val="24"/>
+          <w:szCs w:val="24"/>
+        </w:rPr>
+      </w:pPr>
+    </w:p>
+    <w:p>
+      <w:pPr>
+        <w:spacing w:after="0"/>
+        <w:rPr>
+          <w:rFonts w:ascii="Times New Roman" w:hAnsi="Times New Roman" w:cs="Times New Roman"/>
           <w:sz w:val="24"/>
           <w:szCs w:val="24"/>
         </w:rPr>
@@ -964,7 +493,6 @@
           <w:rFonts w:ascii="Times New Roman" w:hAnsi="Times New Roman" w:cs="Times New Roman"/>
           <w:b/>
           <w:bCs/>
-          <w:color w:val="auto"/>
           <w:sz w:val="24"/>
           <w:szCs w:val="24"/>
         </w:rPr>
@@ -973,7 +501,6 @@
       <w:r>
         <w:rPr>
           <w:rFonts w:ascii="Times New Roman" w:hAnsi="Times New Roman" w:cs="Times New Roman"/>
-          <w:color w:val="auto"/>
           <w:sz w:val="24"/>
           <w:szCs w:val="24"/>
         </w:rPr>
@@ -983,12 +510,10 @@
     <w:p>
       <w:pPr>
         <w:spacing w:after="0"/>
-        <w:ind w:left="0" w:firstLine="0"/>
         <w:rPr>
           <w:rFonts w:ascii="Times New Roman" w:hAnsi="Times New Roman" w:cs="Times New Roman"/>
           <w:i/>
           <w:iCs/>
-          <w:color w:val="auto"/>
           <w:sz w:val="24"/>
           <w:szCs w:val="24"/>
         </w:rPr>
@@ -998,55 +523,10 @@
           <w:rFonts w:ascii="Times New Roman" w:hAnsi="Times New Roman" w:cs="Times New Roman"/>
           <w:i/>
           <w:iCs/>
-          <w:color w:val="auto"/>
-          <w:sz w:val="24"/>
-          <w:szCs w:val="24"/>
-        </w:rPr>
-        <w:t>I</w:t>
-      </w:r>
-      <w:r>
-        <w:rPr>
-          <w:rFonts w:ascii="Times New Roman" w:hAnsi="Times New Roman" w:cs="Times New Roman"/>
-          <w:i/>
-          <w:iCs/>
-          <w:color w:val="auto"/>
-          <w:sz w:val="24"/>
-          <w:szCs w:val="24"/>
-        </w:rPr>
-        <w:t>nformation Systems</w:t>
-      </w:r>
-      <w:r>
-        <w:rPr>
-          <w:rFonts w:ascii="Times New Roman" w:hAnsi="Times New Roman" w:cs="Times New Roman"/>
-          <w:i/>
-          <w:iCs/>
-          <w:color w:val="auto"/>
-          <w:sz w:val="24"/>
-          <w:szCs w:val="24"/>
-        </w:rPr>
-        <w:t xml:space="preserve"> </w:t>
-      </w:r>
-      <w:r>
-        <w:rPr>
-          <w:rFonts w:ascii="Times New Roman" w:hAnsi="Times New Roman" w:cs="Times New Roman"/>
-          <w:i/>
-          <w:iCs/>
-          <w:color w:val="auto"/>
-          <w:sz w:val="24"/>
-          <w:szCs w:val="24"/>
-        </w:rPr>
-        <w:t>Analyst</w:t>
-      </w:r>
-      <w:r>
-        <w:rPr>
-          <w:rFonts w:ascii="Times New Roman" w:hAnsi="Times New Roman" w:cs="Times New Roman"/>
-          <w:i/>
-          <w:iCs/>
-          <w:color w:val="auto"/>
-          <w:sz w:val="24"/>
-          <w:szCs w:val="24"/>
-        </w:rPr>
-        <w:t xml:space="preserve"> Intern</w:t>
+          <w:sz w:val="24"/>
+          <w:szCs w:val="24"/>
+        </w:rPr>
+        <w:t>Information Systems Analyst Intern</w:t>
       </w:r>
     </w:p>
     <w:p>
@@ -1071,79 +551,7 @@
           <w:sz w:val="24"/>
           <w:szCs w:val="24"/>
         </w:rPr>
-        <w:t>Introduced</w:t>
-      </w:r>
-      <w:r>
-        <w:rPr>
-          <w:rFonts w:ascii="Times New Roman" w:hAnsi="Times New Roman" w:cs="Times New Roman"/>
-          <w:color w:val="auto"/>
-          <w:sz w:val="24"/>
-          <w:szCs w:val="24"/>
-        </w:rPr>
-        <w:t xml:space="preserve"> python scripts</w:t>
-      </w:r>
-      <w:r>
-        <w:rPr>
-          <w:rFonts w:ascii="Times New Roman" w:hAnsi="Times New Roman" w:cs="Times New Roman"/>
-          <w:color w:val="auto"/>
-          <w:sz w:val="24"/>
-          <w:szCs w:val="24"/>
-        </w:rPr>
-        <w:t xml:space="preserve"> </w:t>
-      </w:r>
-      <w:r>
-        <w:rPr>
-          <w:rFonts w:ascii="Times New Roman" w:hAnsi="Times New Roman" w:cs="Times New Roman"/>
-          <w:color w:val="auto"/>
-          <w:sz w:val="24"/>
-          <w:szCs w:val="24"/>
-        </w:rPr>
-        <w:t xml:space="preserve">and excel macros </w:t>
-      </w:r>
-      <w:r>
-        <w:rPr>
-          <w:rFonts w:ascii="Times New Roman" w:hAnsi="Times New Roman" w:cs="Times New Roman"/>
-          <w:color w:val="auto"/>
-          <w:sz w:val="24"/>
-          <w:szCs w:val="24"/>
-        </w:rPr>
-        <w:t xml:space="preserve">that </w:t>
-      </w:r>
-      <w:r>
-        <w:rPr>
-          <w:rFonts w:ascii="Times New Roman" w:hAnsi="Times New Roman" w:cs="Times New Roman"/>
-          <w:color w:val="auto"/>
-          <w:sz w:val="24"/>
-          <w:szCs w:val="24"/>
-        </w:rPr>
-        <w:t>automated</w:t>
-      </w:r>
-      <w:r>
-        <w:rPr>
-          <w:rFonts w:ascii="Times New Roman" w:hAnsi="Times New Roman" w:cs="Times New Roman"/>
-          <w:color w:val="auto"/>
-          <w:sz w:val="24"/>
-          <w:szCs w:val="24"/>
-        </w:rPr>
-        <w:t xml:space="preserve"> </w:t>
-      </w:r>
-      <w:r>
-        <w:rPr>
-          <w:rFonts w:ascii="Times New Roman" w:hAnsi="Times New Roman" w:cs="Times New Roman"/>
-          <w:color w:val="auto"/>
-          <w:sz w:val="24"/>
-          <w:szCs w:val="24"/>
-        </w:rPr>
-        <w:t>repetitive and time-consuming digital tasks</w:t>
-      </w:r>
-      <w:r>
-        <w:rPr>
-          <w:rFonts w:ascii="Times New Roman" w:hAnsi="Times New Roman" w:cs="Times New Roman"/>
-          <w:color w:val="auto"/>
-          <w:sz w:val="24"/>
-          <w:szCs w:val="24"/>
-        </w:rPr>
-        <w:t>.</w:t>
+        <w:t>Introduced python scripts and excel macros that automated repetitive and time-consuming digital tasks.</w:t>
       </w:r>
     </w:p>
     <w:p>
@@ -1222,7 +630,25 @@
           <w:sz w:val="24"/>
           <w:szCs w:val="24"/>
         </w:rPr>
-        <w:t xml:space="preserve"> sociotechnical system.</w:t>
+        <w:t xml:space="preserve"> socio</w:t>
+      </w:r>
+      <w:r>
+        <w:rPr>
+          <w:rFonts w:ascii="Times New Roman" w:hAnsi="Times New Roman" w:cs="Times New Roman"/>
+          <w:color w:val="auto"/>
+          <w:sz w:val="24"/>
+          <w:szCs w:val="24"/>
+        </w:rPr>
+        <w:t>-</w:t>
+      </w:r>
+      <w:r>
+        <w:rPr>
+          <w:rFonts w:ascii="Times New Roman" w:hAnsi="Times New Roman" w:cs="Times New Roman"/>
+          <w:color w:val="auto"/>
+          <w:sz w:val="24"/>
+          <w:szCs w:val="24"/>
+        </w:rPr>
+        <w:t>technical system.</w:t>
       </w:r>
     </w:p>
     <w:p>
@@ -1256,88 +682,25 @@
           <w:sz w:val="24"/>
           <w:szCs w:val="24"/>
         </w:rPr>
-        <w:t>a</w:t>
-      </w:r>
-      <w:r>
-        <w:rPr>
-          <w:rFonts w:ascii="Times New Roman" w:hAnsi="Times New Roman" w:cs="Times New Roman"/>
-          <w:color w:val="auto"/>
-          <w:sz w:val="24"/>
-          <w:szCs w:val="24"/>
-        </w:rPr>
-        <w:t xml:space="preserve"> </w:t>
-      </w:r>
-      <w:r>
-        <w:rPr>
-          <w:rFonts w:ascii="Times New Roman" w:hAnsi="Times New Roman" w:cs="Times New Roman"/>
-          <w:color w:val="auto"/>
-          <w:sz w:val="24"/>
-          <w:szCs w:val="24"/>
-        </w:rPr>
-        <w:t xml:space="preserve">customer </w:t>
-      </w:r>
-      <w:r>
-        <w:rPr>
-          <w:rFonts w:ascii="Times New Roman" w:hAnsi="Times New Roman" w:cs="Times New Roman"/>
-          <w:color w:val="auto"/>
-          <w:sz w:val="24"/>
-          <w:szCs w:val="24"/>
-        </w:rPr>
-        <w:t xml:space="preserve">relational </w:t>
-      </w:r>
-      <w:r>
-        <w:rPr>
-          <w:rFonts w:ascii="Times New Roman" w:hAnsi="Times New Roman" w:cs="Times New Roman"/>
-          <w:color w:val="auto"/>
-          <w:sz w:val="24"/>
-          <w:szCs w:val="24"/>
-        </w:rPr>
-        <w:t>database</w:t>
-      </w:r>
-      <w:r>
-        <w:rPr>
-          <w:rFonts w:ascii="Times New Roman" w:hAnsi="Times New Roman" w:cs="Times New Roman"/>
-          <w:color w:val="auto"/>
-          <w:sz w:val="24"/>
-          <w:szCs w:val="24"/>
-        </w:rPr>
-        <w:t xml:space="preserve"> and </w:t>
-      </w:r>
-      <w:r>
-        <w:rPr>
-          <w:rFonts w:ascii="Times New Roman" w:hAnsi="Times New Roman" w:cs="Times New Roman"/>
-          <w:color w:val="auto"/>
-          <w:sz w:val="24"/>
-          <w:szCs w:val="24"/>
-        </w:rPr>
-        <w:t>developed</w:t>
-      </w:r>
-      <w:r>
-        <w:rPr>
-          <w:rFonts w:ascii="Times New Roman" w:hAnsi="Times New Roman" w:cs="Times New Roman"/>
-          <w:color w:val="auto"/>
-          <w:sz w:val="24"/>
-          <w:szCs w:val="24"/>
-        </w:rPr>
-        <w:t xml:space="preserve"> T-SQL procedures</w:t>
-      </w:r>
-      <w:r>
-        <w:rPr>
-          <w:rFonts w:ascii="Times New Roman" w:hAnsi="Times New Roman" w:cs="Times New Roman"/>
-          <w:color w:val="auto"/>
-          <w:sz w:val="24"/>
-          <w:szCs w:val="24"/>
-        </w:rPr>
-        <w:t xml:space="preserve"> to mitigate the insertion of bad data</w:t>
-      </w:r>
-      <w:r>
-        <w:rPr>
-          <w:rFonts w:ascii="Times New Roman" w:hAnsi="Times New Roman" w:cs="Times New Roman"/>
-          <w:color w:val="auto"/>
-          <w:sz w:val="24"/>
-          <w:szCs w:val="24"/>
-        </w:rPr>
-        <w:t>.</w:t>
+        <w:t xml:space="preserve">a relational database and developed T-SQL procedures to mitigate the insertion of </w:t>
+      </w:r>
+      <w:r>
+        <w:rPr>
+          <w:rFonts w:ascii="Times New Roman" w:hAnsi="Times New Roman" w:cs="Times New Roman"/>
+          <w:color w:val="auto"/>
+          <w:sz w:val="24"/>
+          <w:szCs w:val="24"/>
+        </w:rPr>
+        <w:t>dirty</w:t>
+      </w:r>
+      <w:r>
+        <w:rPr>
+          <w:rFonts w:ascii="Times New Roman" w:hAnsi="Times New Roman" w:cs="Times New Roman"/>
+          <w:color w:val="auto"/>
+          <w:sz w:val="24"/>
+          <w:szCs w:val="24"/>
+        </w:rPr>
+        <w:t xml:space="preserve"> data.</w:t>
       </w:r>
       <w:bookmarkStart w:id="0" w:name="_GoBack"/>
       <w:bookmarkEnd w:id="0"/>
@@ -1348,29 +711,25 @@
           <w:bottom w:val="single" w:sz="6" w:space="1" w:color="auto"/>
         </w:pBdr>
         <w:spacing w:after="0"/>
-        <w:ind w:left="0" w:firstLine="0"/>
-        <w:rPr>
-          <w:rFonts w:ascii="Times New Roman" w:hAnsi="Times New Roman" w:cs="Times New Roman"/>
-          <w:color w:val="auto"/>
-          <w:sz w:val="24"/>
-          <w:szCs w:val="24"/>
-        </w:rPr>
-      </w:pPr>
-    </w:p>
-    <w:p>
-      <w:pPr>
-        <w:spacing w:after="0"/>
-        <w:rPr>
-          <w:rFonts w:ascii="Times New Roman" w:hAnsi="Times New Roman" w:cs="Times New Roman"/>
-          <w:color w:val="auto"/>
-          <w:sz w:val="24"/>
-          <w:szCs w:val="24"/>
-        </w:rPr>
-      </w:pPr>
-      <w:r>
-        <w:rPr>
-          <w:rFonts w:ascii="Times New Roman" w:hAnsi="Times New Roman" w:cs="Times New Roman"/>
-          <w:color w:val="auto"/>
+        <w:rPr>
+          <w:rFonts w:ascii="Times New Roman" w:hAnsi="Times New Roman" w:cs="Times New Roman"/>
+          <w:sz w:val="24"/>
+          <w:szCs w:val="24"/>
+        </w:rPr>
+      </w:pPr>
+    </w:p>
+    <w:p>
+      <w:pPr>
+        <w:spacing w:after="0"/>
+        <w:rPr>
+          <w:rFonts w:ascii="Times New Roman" w:hAnsi="Times New Roman" w:cs="Times New Roman"/>
+          <w:sz w:val="24"/>
+          <w:szCs w:val="24"/>
+        </w:rPr>
+      </w:pPr>
+      <w:r>
+        <w:rPr>
+          <w:rFonts w:ascii="Times New Roman" w:hAnsi="Times New Roman" w:cs="Times New Roman"/>
           <w:sz w:val="24"/>
           <w:szCs w:val="24"/>
         </w:rPr>
@@ -1382,7 +741,6 @@
         <w:spacing w:after="0"/>
         <w:rPr>
           <w:rFonts w:ascii="Times New Roman" w:hAnsi="Times New Roman" w:cs="Times New Roman"/>
-          <w:color w:val="auto"/>
           <w:sz w:val="24"/>
           <w:szCs w:val="24"/>
         </w:rPr>
@@ -1401,264 +759,82 @@
       <w:r>
         <w:rPr>
           <w:rFonts w:ascii="Times New Roman" w:hAnsi="Times New Roman" w:cs="Times New Roman"/>
-          <w:color w:val="auto"/>
-          <w:sz w:val="24"/>
-          <w:szCs w:val="24"/>
-        </w:rPr>
-        <w:t xml:space="preserve">Intermediate handling of </w:t>
-      </w:r>
-      <w:r>
-        <w:rPr>
-          <w:rFonts w:ascii="Times New Roman" w:hAnsi="Times New Roman" w:cs="Times New Roman"/>
-          <w:color w:val="auto"/>
-          <w:sz w:val="24"/>
-          <w:szCs w:val="24"/>
-        </w:rPr>
-        <w:t>SQ</w:t>
-      </w:r>
-      <w:r>
-        <w:rPr>
-          <w:rFonts w:ascii="Times New Roman" w:hAnsi="Times New Roman" w:cs="Times New Roman"/>
-          <w:color w:val="auto"/>
-          <w:sz w:val="24"/>
-          <w:szCs w:val="24"/>
-        </w:rPr>
-        <w:t>L</w:t>
-      </w:r>
-      <w:r>
-        <w:rPr>
-          <w:rFonts w:ascii="Times New Roman" w:hAnsi="Times New Roman" w:cs="Times New Roman"/>
-          <w:color w:val="auto"/>
-          <w:sz w:val="24"/>
-          <w:szCs w:val="24"/>
-        </w:rPr>
-        <w:t xml:space="preserve"> (SSMS and </w:t>
+          <w:sz w:val="24"/>
+          <w:szCs w:val="24"/>
+        </w:rPr>
+        <w:t>Intermediate handling of SQL (SSMS and SQLite)</w:t>
+      </w:r>
+    </w:p>
+    <w:p>
+      <w:pPr>
+        <w:spacing w:after="0"/>
+        <w:rPr>
+          <w:rFonts w:ascii="Times New Roman" w:hAnsi="Times New Roman" w:cs="Times New Roman"/>
+          <w:sz w:val="24"/>
+          <w:szCs w:val="24"/>
+        </w:rPr>
+      </w:pPr>
+      <w:r>
+        <w:rPr>
+          <w:rFonts w:ascii="Times New Roman" w:hAnsi="Times New Roman" w:cs="Times New Roman"/>
+          <w:sz w:val="24"/>
+          <w:szCs w:val="24"/>
+        </w:rPr>
+        <w:t xml:space="preserve">Firm control over Python (Pandas, </w:t>
       </w:r>
       <w:proofErr w:type="spellStart"/>
       <w:r>
         <w:rPr>
           <w:rFonts w:ascii="Times New Roman" w:hAnsi="Times New Roman" w:cs="Times New Roman"/>
-          <w:color w:val="auto"/>
-          <w:sz w:val="24"/>
-          <w:szCs w:val="24"/>
-        </w:rPr>
-        <w:t>Sqlite</w:t>
+          <w:sz w:val="24"/>
+          <w:szCs w:val="24"/>
+        </w:rPr>
+        <w:t>Numpy</w:t>
       </w:r>
       <w:proofErr w:type="spellEnd"/>
       <w:r>
         <w:rPr>
           <w:rFonts w:ascii="Times New Roman" w:hAnsi="Times New Roman" w:cs="Times New Roman"/>
-          <w:color w:val="auto"/>
-          <w:sz w:val="24"/>
-          <w:szCs w:val="24"/>
-        </w:rPr>
-        <w:t>)</w:t>
-      </w:r>
-    </w:p>
-    <w:p>
-      <w:pPr>
-        <w:spacing w:after="0"/>
-        <w:rPr>
-          <w:rFonts w:ascii="Times New Roman" w:hAnsi="Times New Roman" w:cs="Times New Roman"/>
-          <w:color w:val="auto"/>
-          <w:sz w:val="24"/>
-          <w:szCs w:val="24"/>
-        </w:rPr>
-      </w:pPr>
-      <w:r>
-        <w:rPr>
-          <w:rFonts w:ascii="Times New Roman" w:hAnsi="Times New Roman" w:cs="Times New Roman"/>
-          <w:color w:val="auto"/>
-          <w:sz w:val="24"/>
-          <w:szCs w:val="24"/>
-        </w:rPr>
-        <w:t>Firm control over</w:t>
-      </w:r>
-      <w:r>
-        <w:rPr>
-          <w:rFonts w:ascii="Times New Roman" w:hAnsi="Times New Roman" w:cs="Times New Roman"/>
-          <w:color w:val="auto"/>
-          <w:sz w:val="24"/>
-          <w:szCs w:val="24"/>
-        </w:rPr>
-        <w:t xml:space="preserve"> </w:t>
-      </w:r>
-      <w:r>
-        <w:rPr>
-          <w:rFonts w:ascii="Times New Roman" w:hAnsi="Times New Roman" w:cs="Times New Roman"/>
-          <w:color w:val="auto"/>
-          <w:sz w:val="24"/>
-          <w:szCs w:val="24"/>
-        </w:rPr>
-        <w:t>Python</w:t>
-      </w:r>
-      <w:r>
-        <w:rPr>
-          <w:rFonts w:ascii="Times New Roman" w:hAnsi="Times New Roman" w:cs="Times New Roman"/>
-          <w:color w:val="auto"/>
-          <w:sz w:val="24"/>
-          <w:szCs w:val="24"/>
-        </w:rPr>
-        <w:t xml:space="preserve"> (Pandas, </w:t>
-      </w:r>
-      <w:proofErr w:type="spellStart"/>
-      <w:r>
-        <w:rPr>
-          <w:rFonts w:ascii="Times New Roman" w:hAnsi="Times New Roman" w:cs="Times New Roman"/>
-          <w:color w:val="auto"/>
-          <w:sz w:val="24"/>
-          <w:szCs w:val="24"/>
-        </w:rPr>
-        <w:t>Numpy</w:t>
-      </w:r>
-      <w:proofErr w:type="spellEnd"/>
-      <w:r>
-        <w:rPr>
-          <w:rFonts w:ascii="Times New Roman" w:hAnsi="Times New Roman" w:cs="Times New Roman"/>
-          <w:color w:val="auto"/>
-          <w:sz w:val="24"/>
-          <w:szCs w:val="24"/>
-        </w:rPr>
-        <w:t>, Matplotlib</w:t>
-      </w:r>
-      <w:r>
-        <w:rPr>
-          <w:rFonts w:ascii="Times New Roman" w:hAnsi="Times New Roman" w:cs="Times New Roman"/>
-          <w:color w:val="auto"/>
-          <w:sz w:val="24"/>
-          <w:szCs w:val="24"/>
-        </w:rPr>
-        <w:t xml:space="preserve"> and</w:t>
-      </w:r>
-      <w:r>
-        <w:rPr>
-          <w:rFonts w:ascii="Times New Roman" w:hAnsi="Times New Roman" w:cs="Times New Roman"/>
-          <w:color w:val="auto"/>
-          <w:sz w:val="24"/>
-          <w:szCs w:val="24"/>
-        </w:rPr>
-        <w:t xml:space="preserve"> Seaborn)</w:t>
-      </w:r>
-    </w:p>
-    <w:p>
-      <w:pPr>
-        <w:spacing w:after="0"/>
-        <w:rPr>
-          <w:rFonts w:ascii="Times New Roman" w:hAnsi="Times New Roman" w:cs="Times New Roman"/>
-          <w:color w:val="auto"/>
-          <w:sz w:val="24"/>
-          <w:szCs w:val="24"/>
-        </w:rPr>
-      </w:pPr>
-      <w:r>
-        <w:rPr>
-          <w:rFonts w:ascii="Times New Roman" w:hAnsi="Times New Roman" w:cs="Times New Roman"/>
-          <w:color w:val="auto"/>
-          <w:sz w:val="24"/>
-          <w:szCs w:val="24"/>
-        </w:rPr>
-        <w:t xml:space="preserve">Solid grasp of Excel </w:t>
-      </w:r>
-      <w:r>
-        <w:rPr>
-          <w:rFonts w:ascii="Times New Roman" w:hAnsi="Times New Roman" w:cs="Times New Roman"/>
-          <w:color w:val="auto"/>
-          <w:sz w:val="24"/>
-          <w:szCs w:val="24"/>
-        </w:rPr>
-        <w:t>(Pivot tables, VLOOKUP</w:t>
-      </w:r>
-      <w:r>
-        <w:rPr>
-          <w:rFonts w:ascii="Times New Roman" w:hAnsi="Times New Roman" w:cs="Times New Roman"/>
-          <w:color w:val="auto"/>
-          <w:sz w:val="24"/>
-          <w:szCs w:val="24"/>
-        </w:rPr>
-        <w:t xml:space="preserve"> and Data Analysis tools</w:t>
-      </w:r>
-      <w:r>
-        <w:rPr>
-          <w:rFonts w:ascii="Times New Roman" w:hAnsi="Times New Roman" w:cs="Times New Roman"/>
-          <w:color w:val="auto"/>
-          <w:sz w:val="24"/>
-          <w:szCs w:val="24"/>
-        </w:rPr>
-        <w:t>)</w:t>
-      </w:r>
-    </w:p>
-    <w:p>
-      <w:pPr>
-        <w:spacing w:after="0"/>
-        <w:rPr>
-          <w:rFonts w:ascii="Times New Roman" w:hAnsi="Times New Roman" w:cs="Times New Roman"/>
-          <w:color w:val="auto"/>
-          <w:sz w:val="24"/>
-          <w:szCs w:val="24"/>
-        </w:rPr>
-      </w:pPr>
-      <w:r>
-        <w:rPr>
-          <w:rFonts w:ascii="Times New Roman" w:hAnsi="Times New Roman" w:cs="Times New Roman"/>
-          <w:color w:val="auto"/>
-          <w:sz w:val="24"/>
-          <w:szCs w:val="24"/>
-        </w:rPr>
-        <w:t>Basic competency in</w:t>
-      </w:r>
-      <w:r>
-        <w:rPr>
-          <w:rFonts w:ascii="Times New Roman" w:hAnsi="Times New Roman" w:cs="Times New Roman"/>
-          <w:color w:val="auto"/>
-          <w:sz w:val="24"/>
-          <w:szCs w:val="24"/>
-        </w:rPr>
-        <w:t xml:space="preserve"> </w:t>
-      </w:r>
-      <w:r>
-        <w:rPr>
-          <w:rFonts w:ascii="Times New Roman" w:hAnsi="Times New Roman" w:cs="Times New Roman"/>
-          <w:color w:val="auto"/>
-          <w:sz w:val="24"/>
-          <w:szCs w:val="24"/>
-        </w:rPr>
-        <w:t>Tableau</w:t>
-      </w:r>
-      <w:r>
-        <w:rPr>
-          <w:rFonts w:ascii="Times New Roman" w:hAnsi="Times New Roman" w:cs="Times New Roman"/>
-          <w:color w:val="auto"/>
-          <w:sz w:val="24"/>
-          <w:szCs w:val="24"/>
-        </w:rPr>
-        <w:t>, T-SQL</w:t>
-      </w:r>
-      <w:r>
-        <w:rPr>
-          <w:rFonts w:ascii="Times New Roman" w:hAnsi="Times New Roman" w:cs="Times New Roman"/>
-          <w:color w:val="auto"/>
-          <w:sz w:val="24"/>
-          <w:szCs w:val="24"/>
-        </w:rPr>
-        <w:t>,</w:t>
-      </w:r>
-      <w:r>
-        <w:rPr>
-          <w:rFonts w:ascii="Times New Roman" w:hAnsi="Times New Roman" w:cs="Times New Roman"/>
-          <w:color w:val="auto"/>
-          <w:sz w:val="24"/>
-          <w:szCs w:val="24"/>
-        </w:rPr>
-        <w:t xml:space="preserve"> MongoDB</w:t>
-      </w:r>
-      <w:r>
-        <w:rPr>
-          <w:rFonts w:ascii="Times New Roman" w:hAnsi="Times New Roman" w:cs="Times New Roman"/>
-          <w:color w:val="auto"/>
-          <w:sz w:val="24"/>
-          <w:szCs w:val="24"/>
-        </w:rPr>
-        <w:t>, Git, C and R</w:t>
+          <w:sz w:val="24"/>
+          <w:szCs w:val="24"/>
+        </w:rPr>
+        <w:t>, Matplotlib, and Seaborn)</w:t>
+      </w:r>
+    </w:p>
+    <w:p>
+      <w:pPr>
+        <w:spacing w:after="0"/>
+        <w:rPr>
+          <w:rFonts w:ascii="Times New Roman" w:hAnsi="Times New Roman" w:cs="Times New Roman"/>
+          <w:sz w:val="24"/>
+          <w:szCs w:val="24"/>
+        </w:rPr>
+      </w:pPr>
+      <w:r>
+        <w:rPr>
+          <w:rFonts w:ascii="Times New Roman" w:hAnsi="Times New Roman" w:cs="Times New Roman"/>
+          <w:sz w:val="24"/>
+          <w:szCs w:val="24"/>
+        </w:rPr>
+        <w:t>Solid grasp of Excel (Pivot tables, various formulas, and Data Analysis tools)</w:t>
+      </w:r>
+    </w:p>
+    <w:p>
+      <w:pPr>
+        <w:spacing w:after="0"/>
+        <w:rPr>
+          <w:rFonts w:ascii="Times New Roman" w:hAnsi="Times New Roman" w:cs="Times New Roman"/>
+          <w:sz w:val="24"/>
+          <w:szCs w:val="24"/>
+        </w:rPr>
+      </w:pPr>
+      <w:r>
+        <w:rPr>
+          <w:rFonts w:ascii="Times New Roman" w:hAnsi="Times New Roman" w:cs="Times New Roman"/>
+          <w:sz w:val="24"/>
+          <w:szCs w:val="24"/>
+        </w:rPr>
+        <w:t>Basic competency in Tableau, T-SQL, MongoDB, Git, C, and R</w:t>
       </w:r>
     </w:p>
     <w:p>
@@ -1667,150 +843,69 @@
           <w:bottom w:val="single" w:sz="6" w:space="1" w:color="auto"/>
         </w:pBdr>
         <w:spacing w:after="0"/>
-        <w:ind w:left="0" w:firstLine="0"/>
-        <w:rPr>
-          <w:rFonts w:ascii="Times New Roman" w:hAnsi="Times New Roman" w:cs="Times New Roman"/>
-          <w:color w:val="auto"/>
-          <w:sz w:val="24"/>
-          <w:szCs w:val="24"/>
-        </w:rPr>
-      </w:pPr>
-    </w:p>
-    <w:p>
-      <w:pPr>
-        <w:spacing w:after="0"/>
-        <w:ind w:left="0" w:firstLine="0"/>
-        <w:rPr>
-          <w:rFonts w:ascii="Times New Roman" w:hAnsi="Times New Roman" w:cs="Times New Roman"/>
-          <w:color w:val="auto"/>
-          <w:sz w:val="24"/>
-          <w:szCs w:val="24"/>
-        </w:rPr>
-      </w:pPr>
-      <w:r>
-        <w:rPr>
-          <w:rFonts w:ascii="Times New Roman" w:hAnsi="Times New Roman" w:cs="Times New Roman"/>
-          <w:color w:val="auto"/>
-          <w:sz w:val="24"/>
-          <w:szCs w:val="24"/>
-        </w:rPr>
-        <w:t xml:space="preserve">ADDITIONAL TRAINING &amp; </w:t>
-      </w:r>
-      <w:r>
-        <w:rPr>
-          <w:rFonts w:ascii="Times New Roman" w:hAnsi="Times New Roman" w:cs="Times New Roman"/>
-          <w:color w:val="auto"/>
-          <w:sz w:val="24"/>
-          <w:szCs w:val="24"/>
-        </w:rPr>
-        <w:t>CERTIFICATIONS</w:t>
-      </w:r>
-    </w:p>
-    <w:p>
-      <w:pPr>
-        <w:spacing w:after="0"/>
-        <w:ind w:left="0" w:firstLine="0"/>
-        <w:rPr>
-          <w:rFonts w:ascii="Times New Roman" w:hAnsi="Times New Roman" w:cs="Times New Roman"/>
-          <w:color w:val="auto"/>
-          <w:sz w:val="24"/>
-          <w:szCs w:val="24"/>
-        </w:rPr>
-      </w:pPr>
-    </w:p>
-    <w:p>
-      <w:pPr>
-        <w:spacing w:after="0"/>
-        <w:ind w:left="0" w:firstLine="0"/>
-        <w:rPr>
-          <w:rFonts w:ascii="Times New Roman" w:hAnsi="Times New Roman" w:cs="Times New Roman"/>
-          <w:color w:val="auto"/>
-          <w:sz w:val="24"/>
-          <w:szCs w:val="24"/>
-        </w:rPr>
-      </w:pPr>
-      <w:r>
-        <w:rPr>
-          <w:rFonts w:ascii="Times New Roman" w:hAnsi="Times New Roman" w:cs="Times New Roman"/>
-          <w:color w:val="auto"/>
-          <w:sz w:val="24"/>
-          <w:szCs w:val="24"/>
-        </w:rPr>
-        <w:t>Google</w:t>
-      </w:r>
-      <w:r>
-        <w:rPr>
-          <w:rFonts w:ascii="Times New Roman" w:hAnsi="Times New Roman" w:cs="Times New Roman"/>
-          <w:color w:val="auto"/>
-          <w:sz w:val="24"/>
-          <w:szCs w:val="24"/>
-        </w:rPr>
-        <w:t>’s Professional</w:t>
-      </w:r>
-      <w:r>
-        <w:rPr>
-          <w:rFonts w:ascii="Times New Roman" w:hAnsi="Times New Roman" w:cs="Times New Roman"/>
-          <w:color w:val="auto"/>
-          <w:sz w:val="24"/>
-          <w:szCs w:val="24"/>
-        </w:rPr>
-        <w:t xml:space="preserve"> </w:t>
-      </w:r>
-      <w:r>
-        <w:rPr>
-          <w:rFonts w:ascii="Times New Roman" w:hAnsi="Times New Roman" w:cs="Times New Roman"/>
-          <w:color w:val="auto"/>
-          <w:sz w:val="24"/>
-          <w:szCs w:val="24"/>
-        </w:rPr>
-        <w:t>D</w:t>
-      </w:r>
-      <w:r>
-        <w:rPr>
-          <w:rFonts w:ascii="Times New Roman" w:hAnsi="Times New Roman" w:cs="Times New Roman"/>
-          <w:color w:val="auto"/>
-          <w:sz w:val="24"/>
-          <w:szCs w:val="24"/>
-        </w:rPr>
-        <w:t xml:space="preserve">ata </w:t>
-      </w:r>
-      <w:r>
-        <w:rPr>
-          <w:rFonts w:ascii="Times New Roman" w:hAnsi="Times New Roman" w:cs="Times New Roman"/>
-          <w:color w:val="auto"/>
-          <w:sz w:val="24"/>
-          <w:szCs w:val="24"/>
-        </w:rPr>
-        <w:t>A</w:t>
-      </w:r>
-      <w:r>
-        <w:rPr>
-          <w:rFonts w:ascii="Times New Roman" w:hAnsi="Times New Roman" w:cs="Times New Roman"/>
-          <w:color w:val="auto"/>
-          <w:sz w:val="24"/>
-          <w:szCs w:val="24"/>
-        </w:rPr>
-        <w:t xml:space="preserve">nalytics </w:t>
-      </w:r>
-      <w:r>
-        <w:rPr>
-          <w:rFonts w:ascii="Times New Roman" w:hAnsi="Times New Roman" w:cs="Times New Roman"/>
-          <w:color w:val="auto"/>
-          <w:sz w:val="24"/>
-          <w:szCs w:val="24"/>
-        </w:rPr>
-        <w:t>C</w:t>
-      </w:r>
-      <w:r>
-        <w:rPr>
-          <w:rFonts w:ascii="Times New Roman" w:hAnsi="Times New Roman" w:cs="Times New Roman"/>
-          <w:color w:val="auto"/>
-          <w:sz w:val="24"/>
-          <w:szCs w:val="24"/>
-        </w:rPr>
-        <w:t>ertification</w:t>
-      </w:r>
-    </w:p>
+        <w:rPr>
+          <w:rFonts w:ascii="Times New Roman" w:hAnsi="Times New Roman" w:cs="Times New Roman"/>
+          <w:sz w:val="24"/>
+          <w:szCs w:val="24"/>
+        </w:rPr>
+      </w:pPr>
+    </w:p>
+    <w:p>
+      <w:pPr>
+        <w:spacing w:after="0"/>
+        <w:rPr>
+          <w:rFonts w:ascii="Times New Roman" w:hAnsi="Times New Roman" w:cs="Times New Roman"/>
+          <w:sz w:val="24"/>
+          <w:szCs w:val="24"/>
+        </w:rPr>
+      </w:pPr>
+      <w:r>
+        <w:rPr>
+          <w:rFonts w:ascii="Times New Roman" w:hAnsi="Times New Roman" w:cs="Times New Roman"/>
+          <w:sz w:val="24"/>
+          <w:szCs w:val="24"/>
+        </w:rPr>
+        <w:t>ADDITIONAL TRAINING &amp; CERTIFICATIONS</w:t>
+      </w:r>
+    </w:p>
+    <w:p>
+      <w:pPr>
+        <w:spacing w:after="0"/>
+        <w:rPr>
+          <w:rFonts w:ascii="Times New Roman" w:hAnsi="Times New Roman" w:cs="Times New Roman"/>
+          <w:sz w:val="24"/>
+          <w:szCs w:val="24"/>
+        </w:rPr>
+      </w:pPr>
+    </w:p>
+    <w:p>
+      <w:pPr>
+        <w:spacing w:after="0"/>
+        <w:rPr>
+          <w:rFonts w:ascii="Times New Roman" w:hAnsi="Times New Roman" w:cs="Times New Roman"/>
+          <w:sz w:val="24"/>
+          <w:szCs w:val="24"/>
+        </w:rPr>
+      </w:pPr>
+      <w:r>
+        <w:rPr>
+          <w:rFonts w:ascii="Times New Roman" w:hAnsi="Times New Roman" w:cs="Times New Roman"/>
+          <w:sz w:val="24"/>
+          <w:szCs w:val="24"/>
+        </w:rPr>
+        <w:t>Google’s Professional Data Analytics Certification</w:t>
+      </w:r>
+    </w:p>
+    <w:p>
+      <w:pPr>
+        <w:rPr>
+          <w:rFonts w:cstheme="minorHAnsi"/>
+          <w:sz w:val="24"/>
+          <w:szCs w:val="24"/>
+        </w:rPr>
+      </w:pPr>
+    </w:p>
+    <w:p/>
     <w:sectPr>
       <w:pgSz w:w="12240" w:h="15840"/>
       <w:pgMar w:top="1440" w:right="1440" w:bottom="1440" w:left="1440" w:header="708" w:footer="708" w:gutter="0"/>

</xml_diff>

<commit_message>
fix broken link in resume
</commit_message>
<xml_diff>
--- a/Resume.docx
+++ b/Resume.docx
@@ -364,6 +364,8 @@
         </w:rPr>
         <w:t>,</w:t>
       </w:r>
+      <w:bookmarkStart w:id="0" w:name="_GoBack"/>
+      <w:bookmarkEnd w:id="0"/>
       <w:r>
         <w:rPr>
           <w:rFonts w:ascii="Times New Roman" w:hAnsi="Times New Roman" w:cs="Times New Roman"/>
@@ -452,18 +454,7 @@
           <w:sz w:val="24"/>
           <w:szCs w:val="24"/>
         </w:rPr>
-        <w:t>Developed a variety of simple visualizations with Adobe Photoshop and Adobe Illustrator to fulfill the needs of professors and Cam</w:t>
-      </w:r>
-      <w:bookmarkStart w:id="0" w:name="_GoBack"/>
-      <w:bookmarkEnd w:id="0"/>
-      <w:r>
-        <w:rPr>
-          <w:rFonts w:ascii="Times New Roman" w:hAnsi="Times New Roman" w:cs="Times New Roman"/>
-          <w:color w:val="auto"/>
-          <w:sz w:val="24"/>
-          <w:szCs w:val="24"/>
-        </w:rPr>
-        <w:t xml:space="preserve">pus Saint-Jean event coordinators. </w:t>
+        <w:t xml:space="preserve">Developed a variety of simple visualizations with Adobe Photoshop and Adobe Illustrator to fulfill the needs of professors and Campus Saint-Jean event coordinators. </w:t>
       </w:r>
     </w:p>
     <w:p>

</xml_diff>

<commit_message>
tweak resume points and typographical errors
</commit_message>
<xml_diff>
--- a/Resume.docx
+++ b/Resume.docx
@@ -78,7 +78,16 @@
             <w:sz w:val="26"/>
             <w:szCs w:val="26"/>
           </w:rPr>
-          <w:t>Linkedin</w:t>
+          <w:t>LinkedI</w:t>
+        </w:r>
+        <w:r>
+          <w:rPr>
+            <w:rStyle w:val="Hyperlink"/>
+            <w:rFonts w:ascii="Times New Roman" w:eastAsia="Times New Roman" w:hAnsi="Times New Roman" w:cs="Times New Roman"/>
+            <w:sz w:val="26"/>
+            <w:szCs w:val="26"/>
+          </w:rPr>
+          <w:t>n</w:t>
         </w:r>
       </w:hyperlink>
       <w:r>
@@ -218,6 +227,8 @@
         </w:rPr>
         <w:t xml:space="preserve"> 3.0</w:t>
       </w:r>
+      <w:bookmarkStart w:id="0" w:name="_GoBack"/>
+      <w:bookmarkEnd w:id="0"/>
     </w:p>
     <w:p>
       <w:pPr>
@@ -706,8 +717,6 @@
         </w:rPr>
         <w:t>.</w:t>
       </w:r>
-      <w:bookmarkStart w:id="0" w:name="_GoBack"/>
-      <w:bookmarkEnd w:id="0"/>
     </w:p>
     <w:p>
       <w:pPr>

</xml_diff>

<commit_message>
aboutme page verify integrity
</commit_message>
<xml_diff>
--- a/Resume.docx
+++ b/Resume.docx
@@ -1,6 +1,6 @@
 
 <file path=word/document.xml><?xml version="1.0" encoding="utf-8"?>
-<w:document xmlns:wpc="http://schemas.microsoft.com/office/word/2010/wordprocessingCanvas" xmlns:cx="http://schemas.microsoft.com/office/drawing/2014/chartex" xmlns:mc="http://schemas.openxmlformats.org/markup-compatibility/2006" xmlns:o="urn:schemas-microsoft-com:office:office" xmlns:r="http://schemas.openxmlformats.org/officeDocument/2006/relationships" xmlns:m="http://schemas.openxmlformats.org/officeDocument/2006/math" xmlns:v="urn:schemas-microsoft-com:vml" xmlns:wp14="http://schemas.microsoft.com/office/word/2010/wordprocessingDrawing" xmlns:wp="http://schemas.openxmlformats.org/drawingml/2006/wordprocessingDrawing" xmlns:w10="urn:schemas-microsoft-com:office:word" xmlns:w="http://schemas.openxmlformats.org/wordprocessingml/2006/main" xmlns:w14="http://schemas.microsoft.com/office/word/2010/wordml" xmlns:w15="http://schemas.microsoft.com/office/word/2012/wordml" xmlns:w16se="http://schemas.microsoft.com/office/word/2015/wordml/symex" xmlns:wpg="http://schemas.microsoft.com/office/word/2010/wordprocessingGroup" xmlns:wpi="http://schemas.microsoft.com/office/word/2010/wordprocessingInk" xmlns:wne="http://schemas.microsoft.com/office/word/2006/wordml" xmlns:wps="http://schemas.microsoft.com/office/word/2010/wordprocessingShape" mc:Ignorable="w14 w15 w16se wp14">
+<w:document xmlns:wpc="http://schemas.microsoft.com/office/word/2010/wordprocessingCanvas" xmlns:cx="http://schemas.microsoft.com/office/drawing/2014/chartex" xmlns:cx1="http://schemas.microsoft.com/office/drawing/2015/9/8/chartex" xmlns:cx2="http://schemas.microsoft.com/office/drawing/2015/10/21/chartex" xmlns:cx3="http://schemas.microsoft.com/office/drawing/2016/5/9/chartex" xmlns:cx4="http://schemas.microsoft.com/office/drawing/2016/5/10/chartex" xmlns:cx5="http://schemas.microsoft.com/office/drawing/2016/5/11/chartex" xmlns:cx6="http://schemas.microsoft.com/office/drawing/2016/5/12/chartex" xmlns:cx7="http://schemas.microsoft.com/office/drawing/2016/5/13/chartex" xmlns:cx8="http://schemas.microsoft.com/office/drawing/2016/5/14/chartex" xmlns:mc="http://schemas.openxmlformats.org/markup-compatibility/2006" xmlns:aink="http://schemas.microsoft.com/office/drawing/2016/ink" xmlns:am3d="http://schemas.microsoft.com/office/drawing/2017/model3d" xmlns:o="urn:schemas-microsoft-com:office:office" xmlns:r="http://schemas.openxmlformats.org/officeDocument/2006/relationships" xmlns:m="http://schemas.openxmlformats.org/officeDocument/2006/math" xmlns:v="urn:schemas-microsoft-com:vml" xmlns:wp14="http://schemas.microsoft.com/office/word/2010/wordprocessingDrawing" xmlns:wp="http://schemas.openxmlformats.org/drawingml/2006/wordprocessingDrawing" xmlns:w10="urn:schemas-microsoft-com:office:word" xmlns:w="http://schemas.openxmlformats.org/wordprocessingml/2006/main" xmlns:w14="http://schemas.microsoft.com/office/word/2010/wordml" xmlns:w15="http://schemas.microsoft.com/office/word/2012/wordml" xmlns:w16cex="http://schemas.microsoft.com/office/word/2018/wordml/cex" xmlns:w16cid="http://schemas.microsoft.com/office/word/2016/wordml/cid" xmlns:w16="http://schemas.microsoft.com/office/word/2018/wordml" xmlns:w16sdtdh="http://schemas.microsoft.com/office/word/2020/wordml/sdtdatahash" xmlns:w16se="http://schemas.microsoft.com/office/word/2015/wordml/symex" xmlns:wpg="http://schemas.microsoft.com/office/word/2010/wordprocessingGroup" xmlns:wpi="http://schemas.microsoft.com/office/word/2010/wordprocessingInk" xmlns:wne="http://schemas.microsoft.com/office/word/2006/wordml" xmlns:wps="http://schemas.microsoft.com/office/word/2010/wordprocessingShape" mc:Ignorable="w14 w15 w16se w16cid w16 w16cex w16sdtdh wp14">
   <w:body>
     <w:p>
       <w:pPr>
@@ -78,21 +78,11 @@
             <w:sz w:val="26"/>
             <w:szCs w:val="26"/>
           </w:rPr>
-          <w:t>LinkedI</w:t>
-        </w:r>
-        <w:r>
-          <w:rPr>
-            <w:rStyle w:val="Hyperlink"/>
-            <w:rFonts w:ascii="Times New Roman" w:eastAsia="Times New Roman" w:hAnsi="Times New Roman" w:cs="Times New Roman"/>
-            <w:sz w:val="26"/>
-            <w:szCs w:val="26"/>
-          </w:rPr>
-          <w:t>n</w:t>
+          <w:t>LinkedIn</w:t>
         </w:r>
       </w:hyperlink>
       <w:r>
         <w:rPr>
-          <w:rStyle w:val="Hyperlink"/>
           <w:rFonts w:ascii="Times New Roman" w:eastAsia="Times New Roman" w:hAnsi="Times New Roman" w:cs="Times New Roman"/>
           <w:sz w:val="26"/>
           <w:szCs w:val="26"/>
@@ -105,7 +95,15 @@
           <w:sz w:val="26"/>
           <w:szCs w:val="26"/>
         </w:rPr>
-        <w:t xml:space="preserve">| </w:t>
+        <w:t>|</w:t>
+      </w:r>
+      <w:r>
+        <w:rPr>
+          <w:rFonts w:ascii="Times New Roman" w:hAnsi="Times New Roman" w:cs="Times New Roman"/>
+          <w:sz w:val="26"/>
+          <w:szCs w:val="26"/>
+        </w:rPr>
+        <w:t xml:space="preserve"> </w:t>
       </w:r>
       <w:hyperlink r:id="rId9" w:history="1">
         <w:r>
@@ -115,7 +113,7 @@
             <w:sz w:val="26"/>
             <w:szCs w:val="26"/>
           </w:rPr>
-          <w:t>vwainman.github.io</w:t>
+          <w:t>Portfolio</w:t>
         </w:r>
       </w:hyperlink>
     </w:p>
@@ -199,36 +197,24 @@
           <w:sz w:val="24"/>
           <w:szCs w:val="24"/>
         </w:rPr>
-        <w:t xml:space="preserve">and minor in Computing Science                   </w:t>
-      </w:r>
-    </w:p>
-    <w:p>
-      <w:pPr>
-        <w:spacing w:after="0"/>
-        <w:rPr>
-          <w:rFonts w:ascii="Times New Roman" w:hAnsi="Times New Roman" w:cs="Times New Roman"/>
-          <w:sz w:val="24"/>
-          <w:szCs w:val="24"/>
-        </w:rPr>
-      </w:pPr>
-      <w:r>
-        <w:rPr>
-          <w:rFonts w:ascii="Times New Roman" w:hAnsi="Times New Roman" w:cs="Times New Roman"/>
-          <w:sz w:val="24"/>
-          <w:szCs w:val="24"/>
-        </w:rPr>
-        <w:t>Cumulative GPA:</w:t>
-      </w:r>
-      <w:r>
-        <w:rPr>
-          <w:rFonts w:ascii="Times New Roman" w:hAnsi="Times New Roman" w:cs="Times New Roman"/>
-          <w:sz w:val="24"/>
-          <w:szCs w:val="24"/>
-        </w:rPr>
-        <w:t xml:space="preserve"> 3.0</w:t>
-      </w:r>
-      <w:bookmarkStart w:id="0" w:name="_GoBack"/>
-      <w:bookmarkEnd w:id="0"/>
+        <w:t>and minor in Computing Science</w:t>
+      </w:r>
+      <w:r>
+        <w:rPr>
+          <w:rFonts w:ascii="Times New Roman" w:hAnsi="Times New Roman" w:cs="Times New Roman"/>
+          <w:sz w:val="24"/>
+          <w:szCs w:val="24"/>
+        </w:rPr>
+        <w:t>.</w:t>
+      </w:r>
+      <w:r>
+        <w:rPr>
+          <w:rFonts w:ascii="Times New Roman" w:hAnsi="Times New Roman" w:cs="Times New Roman"/>
+          <w:sz w:val="24"/>
+          <w:szCs w:val="24"/>
+        </w:rPr>
+        <w:t xml:space="preserve">                   </w:t>
+      </w:r>
     </w:p>
     <w:p>
       <w:pPr>
@@ -337,7 +323,17 @@
           <w:sz w:val="24"/>
           <w:szCs w:val="24"/>
         </w:rPr>
-        <w:t>Information Technology Intern</w:t>
+        <w:t xml:space="preserve">Helpdesk and </w:t>
+      </w:r>
+      <w:r>
+        <w:rPr>
+          <w:rFonts w:ascii="Times New Roman" w:hAnsi="Times New Roman" w:cs="Times New Roman"/>
+          <w:i/>
+          <w:iCs/>
+          <w:sz w:val="24"/>
+          <w:szCs w:val="24"/>
+        </w:rPr>
+        <w:t>Web Developer</w:t>
       </w:r>
     </w:p>
     <w:p>
@@ -364,7 +360,25 @@
           <w:sz w:val="24"/>
           <w:szCs w:val="24"/>
         </w:rPr>
-        <w:t>Contributed to web development projects with basic HTML, minimal CSS, image sprites</w:t>
+        <w:t>Contributed to web development projects with HTML, CSS,</w:t>
+      </w:r>
+      <w:r>
+        <w:rPr>
+          <w:rFonts w:ascii="Times New Roman" w:hAnsi="Times New Roman" w:cs="Times New Roman"/>
+          <w:color w:val="auto"/>
+          <w:sz w:val="24"/>
+          <w:szCs w:val="24"/>
+        </w:rPr>
+        <w:t xml:space="preserve"> basic JavaScript,</w:t>
+      </w:r>
+      <w:r>
+        <w:rPr>
+          <w:rFonts w:ascii="Times New Roman" w:hAnsi="Times New Roman" w:cs="Times New Roman"/>
+          <w:color w:val="auto"/>
+          <w:sz w:val="24"/>
+          <w:szCs w:val="24"/>
+        </w:rPr>
+        <w:t xml:space="preserve"> image sprites</w:t>
       </w:r>
       <w:r>
         <w:rPr>
@@ -526,6 +540,33 @@
           <w:sz w:val="24"/>
           <w:szCs w:val="24"/>
         </w:rPr>
+        <w:t xml:space="preserve"> for </w:t>
+      </w:r>
+      <w:r>
+        <w:rPr>
+          <w:rFonts w:ascii="Times New Roman" w:hAnsi="Times New Roman" w:cs="Times New Roman"/>
+          <w:color w:val="auto"/>
+          <w:sz w:val="24"/>
+          <w:szCs w:val="24"/>
+        </w:rPr>
+        <w:t xml:space="preserve">posters used </w:t>
+      </w:r>
+      <w:r>
+        <w:rPr>
+          <w:rFonts w:ascii="Times New Roman" w:hAnsi="Times New Roman" w:cs="Times New Roman"/>
+          <w:color w:val="auto"/>
+          <w:sz w:val="24"/>
+          <w:szCs w:val="24"/>
+        </w:rPr>
+        <w:t>in Campus Saint-Jean events</w:t>
+      </w:r>
+      <w:r>
+        <w:rPr>
+          <w:rFonts w:ascii="Times New Roman" w:hAnsi="Times New Roman" w:cs="Times New Roman"/>
+          <w:color w:val="auto"/>
+          <w:sz w:val="24"/>
+          <w:szCs w:val="24"/>
+        </w:rPr>
         <w:t>.</w:t>
       </w:r>
     </w:p>
@@ -599,6 +640,94 @@
     </w:p>
     <w:p>
       <w:pPr>
+        <w:pStyle w:val="ListParagraph"/>
+        <w:numPr>
+          <w:ilvl w:val="0"/>
+          <w:numId w:val="2"/>
+        </w:numPr>
+        <w:spacing w:after="0"/>
+        <w:rPr>
+          <w:rFonts w:ascii="Times New Roman" w:hAnsi="Times New Roman" w:cs="Times New Roman"/>
+          <w:i/>
+          <w:iCs/>
+          <w:color w:val="auto"/>
+          <w:sz w:val="24"/>
+          <w:szCs w:val="24"/>
+        </w:rPr>
+      </w:pPr>
+      <w:r>
+        <w:rPr>
+          <w:rFonts w:ascii="Times New Roman" w:hAnsi="Times New Roman" w:cs="Times New Roman"/>
+          <w:iCs/>
+          <w:color w:val="auto"/>
+          <w:sz w:val="24"/>
+          <w:szCs w:val="24"/>
+        </w:rPr>
+        <w:t>Assembled</w:t>
+      </w:r>
+      <w:r>
+        <w:rPr>
+          <w:rFonts w:ascii="Times New Roman" w:hAnsi="Times New Roman" w:cs="Times New Roman"/>
+          <w:iCs/>
+          <w:color w:val="auto"/>
+          <w:sz w:val="24"/>
+          <w:szCs w:val="24"/>
+        </w:rPr>
+        <w:t>, spliced, and</w:t>
+      </w:r>
+      <w:r>
+        <w:rPr>
+          <w:rFonts w:ascii="Times New Roman" w:hAnsi="Times New Roman" w:cs="Times New Roman"/>
+          <w:iCs/>
+          <w:color w:val="auto"/>
+          <w:sz w:val="24"/>
+          <w:szCs w:val="24"/>
+        </w:rPr>
+        <w:t xml:space="preserve"> edited raw video footage </w:t>
+      </w:r>
+      <w:r>
+        <w:rPr>
+          <w:rFonts w:ascii="Times New Roman" w:hAnsi="Times New Roman" w:cs="Times New Roman"/>
+          <w:iCs/>
+          <w:color w:val="auto"/>
+          <w:sz w:val="24"/>
+          <w:szCs w:val="24"/>
+        </w:rPr>
+        <w:t xml:space="preserve">to correct </w:t>
+      </w:r>
+      <w:r>
+        <w:rPr>
+          <w:rFonts w:ascii="Times New Roman" w:hAnsi="Times New Roman" w:cs="Times New Roman"/>
+          <w:iCs/>
+          <w:color w:val="auto"/>
+          <w:sz w:val="24"/>
+          <w:szCs w:val="24"/>
+        </w:rPr>
+        <w:t xml:space="preserve">and enhance </w:t>
+      </w:r>
+      <w:r>
+        <w:rPr>
+          <w:rFonts w:ascii="Times New Roman" w:hAnsi="Times New Roman" w:cs="Times New Roman"/>
+          <w:iCs/>
+          <w:color w:val="auto"/>
+          <w:sz w:val="24"/>
+          <w:szCs w:val="24"/>
+        </w:rPr>
+        <w:t>lighting, coloring</w:t>
+      </w:r>
+      <w:r>
+        <w:rPr>
+          <w:rFonts w:ascii="Times New Roman" w:hAnsi="Times New Roman" w:cs="Times New Roman"/>
+          <w:iCs/>
+          <w:color w:val="auto"/>
+          <w:sz w:val="24"/>
+          <w:szCs w:val="24"/>
+        </w:rPr>
+        <w:t>, and sound.</w:t>
+      </w:r>
+    </w:p>
+    <w:p>
+      <w:pPr>
         <w:spacing w:after="0"/>
         <w:rPr>
           <w:rFonts w:ascii="Times New Roman" w:hAnsi="Times New Roman" w:cs="Times New Roman"/>
@@ -962,7 +1091,25 @@
           <w:sz w:val="24"/>
           <w:szCs w:val="24"/>
         </w:rPr>
-        <w:t>Firm control over Python (Pandas, Numpy, Matplotlib, and Seaborn)</w:t>
+        <w:t xml:space="preserve">Firm control over Python (Pandas, </w:t>
+      </w:r>
+      <w:proofErr w:type="spellStart"/>
+      <w:r>
+        <w:rPr>
+          <w:rFonts w:ascii="Times New Roman" w:hAnsi="Times New Roman" w:cs="Times New Roman"/>
+          <w:sz w:val="24"/>
+          <w:szCs w:val="24"/>
+        </w:rPr>
+        <w:t>Numpy</w:t>
+      </w:r>
+      <w:proofErr w:type="spellEnd"/>
+      <w:r>
+        <w:rPr>
+          <w:rFonts w:ascii="Times New Roman" w:hAnsi="Times New Roman" w:cs="Times New Roman"/>
+          <w:sz w:val="24"/>
+          <w:szCs w:val="24"/>
+        </w:rPr>
+        <w:t>, Matplotlib, and Seaborn)</w:t>
       </w:r>
     </w:p>
     <w:p>
@@ -1092,7 +1239,6 @@
         <w:t>Google’s Professional Data Analytics Certification</w:t>
       </w:r>
     </w:p>
-    <w:p/>
     <w:sectPr>
       <w:pgSz w:w="12240" w:h="15840"/>
       <w:pgMar w:top="1440" w:right="1440" w:bottom="1440" w:left="1440" w:header="708" w:footer="708" w:gutter="0"/>
@@ -1104,7 +1250,7 @@
 </file>
 
 <file path=word/endnotes.xml><?xml version="1.0" encoding="utf-8"?>
-<w:endnotes xmlns:wpc="http://schemas.microsoft.com/office/word/2010/wordprocessingCanvas" xmlns:cx="http://schemas.microsoft.com/office/drawing/2014/chartex" xmlns:mc="http://schemas.openxmlformats.org/markup-compatibility/2006" xmlns:o="urn:schemas-microsoft-com:office:office" xmlns:r="http://schemas.openxmlformats.org/officeDocument/2006/relationships" xmlns:m="http://schemas.openxmlformats.org/officeDocument/2006/math" xmlns:v="urn:schemas-microsoft-com:vml" xmlns:wp14="http://schemas.microsoft.com/office/word/2010/wordprocessingDrawing" xmlns:wp="http://schemas.openxmlformats.org/drawingml/2006/wordprocessingDrawing" xmlns:w10="urn:schemas-microsoft-com:office:word" xmlns:w="http://schemas.openxmlformats.org/wordprocessingml/2006/main" xmlns:w14="http://schemas.microsoft.com/office/word/2010/wordml" xmlns:w15="http://schemas.microsoft.com/office/word/2012/wordml" xmlns:w16se="http://schemas.microsoft.com/office/word/2015/wordml/symex" xmlns:wpg="http://schemas.microsoft.com/office/word/2010/wordprocessingGroup" xmlns:wpi="http://schemas.microsoft.com/office/word/2010/wordprocessingInk" xmlns:wne="http://schemas.microsoft.com/office/word/2006/wordml" xmlns:wps="http://schemas.microsoft.com/office/word/2010/wordprocessingShape" mc:Ignorable="w14 w15 w16se wp14">
+<w:endnotes xmlns:wpc="http://schemas.microsoft.com/office/word/2010/wordprocessingCanvas" xmlns:cx="http://schemas.microsoft.com/office/drawing/2014/chartex" xmlns:cx1="http://schemas.microsoft.com/office/drawing/2015/9/8/chartex" xmlns:cx2="http://schemas.microsoft.com/office/drawing/2015/10/21/chartex" xmlns:cx3="http://schemas.microsoft.com/office/drawing/2016/5/9/chartex" xmlns:cx4="http://schemas.microsoft.com/office/drawing/2016/5/10/chartex" xmlns:cx5="http://schemas.microsoft.com/office/drawing/2016/5/11/chartex" xmlns:cx6="http://schemas.microsoft.com/office/drawing/2016/5/12/chartex" xmlns:cx7="http://schemas.microsoft.com/office/drawing/2016/5/13/chartex" xmlns:cx8="http://schemas.microsoft.com/office/drawing/2016/5/14/chartex" xmlns:mc="http://schemas.openxmlformats.org/markup-compatibility/2006" xmlns:aink="http://schemas.microsoft.com/office/drawing/2016/ink" xmlns:am3d="http://schemas.microsoft.com/office/drawing/2017/model3d" xmlns:o="urn:schemas-microsoft-com:office:office" xmlns:r="http://schemas.openxmlformats.org/officeDocument/2006/relationships" xmlns:m="http://schemas.openxmlformats.org/officeDocument/2006/math" xmlns:v="urn:schemas-microsoft-com:vml" xmlns:wp14="http://schemas.microsoft.com/office/word/2010/wordprocessingDrawing" xmlns:wp="http://schemas.openxmlformats.org/drawingml/2006/wordprocessingDrawing" xmlns:w10="urn:schemas-microsoft-com:office:word" xmlns:w="http://schemas.openxmlformats.org/wordprocessingml/2006/main" xmlns:w14="http://schemas.microsoft.com/office/word/2010/wordml" xmlns:w15="http://schemas.microsoft.com/office/word/2012/wordml" xmlns:w16cex="http://schemas.microsoft.com/office/word/2018/wordml/cex" xmlns:w16cid="http://schemas.microsoft.com/office/word/2016/wordml/cid" xmlns:w16="http://schemas.microsoft.com/office/word/2018/wordml" xmlns:w16sdtdh="http://schemas.microsoft.com/office/word/2020/wordml/sdtdatahash" xmlns:w16se="http://schemas.microsoft.com/office/word/2015/wordml/symex" xmlns:wpg="http://schemas.microsoft.com/office/word/2010/wordprocessingGroup" xmlns:wpi="http://schemas.microsoft.com/office/word/2010/wordprocessingInk" xmlns:wne="http://schemas.microsoft.com/office/word/2006/wordml" xmlns:wps="http://schemas.microsoft.com/office/word/2010/wordprocessingShape" mc:Ignorable="w14 w15 w16se w16cid w16 w16cex w16sdtdh wp14">
   <w:endnote w:type="separator" w:id="-1">
     <w:p>
       <w:pPr>
@@ -1129,7 +1275,7 @@
 </file>
 
 <file path=word/footnotes.xml><?xml version="1.0" encoding="utf-8"?>
-<w:footnotes xmlns:wpc="http://schemas.microsoft.com/office/word/2010/wordprocessingCanvas" xmlns:cx="http://schemas.microsoft.com/office/drawing/2014/chartex" xmlns:mc="http://schemas.openxmlformats.org/markup-compatibility/2006" xmlns:o="urn:schemas-microsoft-com:office:office" xmlns:r="http://schemas.openxmlformats.org/officeDocument/2006/relationships" xmlns:m="http://schemas.openxmlformats.org/officeDocument/2006/math" xmlns:v="urn:schemas-microsoft-com:vml" xmlns:wp14="http://schemas.microsoft.com/office/word/2010/wordprocessingDrawing" xmlns:wp="http://schemas.openxmlformats.org/drawingml/2006/wordprocessingDrawing" xmlns:w10="urn:schemas-microsoft-com:office:word" xmlns:w="http://schemas.openxmlformats.org/wordprocessingml/2006/main" xmlns:w14="http://schemas.microsoft.com/office/word/2010/wordml" xmlns:w15="http://schemas.microsoft.com/office/word/2012/wordml" xmlns:w16se="http://schemas.microsoft.com/office/word/2015/wordml/symex" xmlns:wpg="http://schemas.microsoft.com/office/word/2010/wordprocessingGroup" xmlns:wpi="http://schemas.microsoft.com/office/word/2010/wordprocessingInk" xmlns:wne="http://schemas.microsoft.com/office/word/2006/wordml" xmlns:wps="http://schemas.microsoft.com/office/word/2010/wordprocessingShape" mc:Ignorable="w14 w15 w16se wp14">
+<w:footnotes xmlns:wpc="http://schemas.microsoft.com/office/word/2010/wordprocessingCanvas" xmlns:cx="http://schemas.microsoft.com/office/drawing/2014/chartex" xmlns:cx1="http://schemas.microsoft.com/office/drawing/2015/9/8/chartex" xmlns:cx2="http://schemas.microsoft.com/office/drawing/2015/10/21/chartex" xmlns:cx3="http://schemas.microsoft.com/office/drawing/2016/5/9/chartex" xmlns:cx4="http://schemas.microsoft.com/office/drawing/2016/5/10/chartex" xmlns:cx5="http://schemas.microsoft.com/office/drawing/2016/5/11/chartex" xmlns:cx6="http://schemas.microsoft.com/office/drawing/2016/5/12/chartex" xmlns:cx7="http://schemas.microsoft.com/office/drawing/2016/5/13/chartex" xmlns:cx8="http://schemas.microsoft.com/office/drawing/2016/5/14/chartex" xmlns:mc="http://schemas.openxmlformats.org/markup-compatibility/2006" xmlns:aink="http://schemas.microsoft.com/office/drawing/2016/ink" xmlns:am3d="http://schemas.microsoft.com/office/drawing/2017/model3d" xmlns:o="urn:schemas-microsoft-com:office:office" xmlns:r="http://schemas.openxmlformats.org/officeDocument/2006/relationships" xmlns:m="http://schemas.openxmlformats.org/officeDocument/2006/math" xmlns:v="urn:schemas-microsoft-com:vml" xmlns:wp14="http://schemas.microsoft.com/office/word/2010/wordprocessingDrawing" xmlns:wp="http://schemas.openxmlformats.org/drawingml/2006/wordprocessingDrawing" xmlns:w10="urn:schemas-microsoft-com:office:word" xmlns:w="http://schemas.openxmlformats.org/wordprocessingml/2006/main" xmlns:w14="http://schemas.microsoft.com/office/word/2010/wordml" xmlns:w15="http://schemas.microsoft.com/office/word/2012/wordml" xmlns:w16cex="http://schemas.microsoft.com/office/word/2018/wordml/cex" xmlns:w16cid="http://schemas.microsoft.com/office/word/2016/wordml/cid" xmlns:w16="http://schemas.microsoft.com/office/word/2018/wordml" xmlns:w16sdtdh="http://schemas.microsoft.com/office/word/2020/wordml/sdtdatahash" xmlns:w16se="http://schemas.microsoft.com/office/word/2015/wordml/symex" xmlns:wpg="http://schemas.microsoft.com/office/word/2010/wordprocessingGroup" xmlns:wpi="http://schemas.microsoft.com/office/word/2010/wordprocessingInk" xmlns:wne="http://schemas.microsoft.com/office/word/2006/wordml" xmlns:wps="http://schemas.microsoft.com/office/word/2010/wordprocessingShape" mc:Ignorable="w14 w15 w16se w16cid w16 w16cex w16sdtdh wp14">
   <w:footnote w:type="separator" w:id="-1">
     <w:p>
       <w:pPr>
@@ -1154,7 +1300,7 @@
 </file>
 
 <file path=word/numbering.xml><?xml version="1.0" encoding="utf-8"?>
-<w:numbering xmlns:wpc="http://schemas.microsoft.com/office/word/2010/wordprocessingCanvas" xmlns:cx="http://schemas.microsoft.com/office/drawing/2014/chartex" xmlns:mc="http://schemas.openxmlformats.org/markup-compatibility/2006" xmlns:o="urn:schemas-microsoft-com:office:office" xmlns:r="http://schemas.openxmlformats.org/officeDocument/2006/relationships" xmlns:m="http://schemas.openxmlformats.org/officeDocument/2006/math" xmlns:v="urn:schemas-microsoft-com:vml" xmlns:wp14="http://schemas.microsoft.com/office/word/2010/wordprocessingDrawing" xmlns:wp="http://schemas.openxmlformats.org/drawingml/2006/wordprocessingDrawing" xmlns:w10="urn:schemas-microsoft-com:office:word" xmlns:w="http://schemas.openxmlformats.org/wordprocessingml/2006/main" xmlns:w14="http://schemas.microsoft.com/office/word/2010/wordml" xmlns:w15="http://schemas.microsoft.com/office/word/2012/wordml" xmlns:w16se="http://schemas.microsoft.com/office/word/2015/wordml/symex" xmlns:wpg="http://schemas.microsoft.com/office/word/2010/wordprocessingGroup" xmlns:wpi="http://schemas.microsoft.com/office/word/2010/wordprocessingInk" xmlns:wne="http://schemas.microsoft.com/office/word/2006/wordml" xmlns:wps="http://schemas.microsoft.com/office/word/2010/wordprocessingShape" mc:Ignorable="w14 w15 w16se wp14">
+<w:numbering xmlns:wpc="http://schemas.microsoft.com/office/word/2010/wordprocessingCanvas" xmlns:cx="http://schemas.microsoft.com/office/drawing/2014/chartex" xmlns:cx1="http://schemas.microsoft.com/office/drawing/2015/9/8/chartex" xmlns:cx2="http://schemas.microsoft.com/office/drawing/2015/10/21/chartex" xmlns:cx3="http://schemas.microsoft.com/office/drawing/2016/5/9/chartex" xmlns:cx4="http://schemas.microsoft.com/office/drawing/2016/5/10/chartex" xmlns:cx5="http://schemas.microsoft.com/office/drawing/2016/5/11/chartex" xmlns:cx6="http://schemas.microsoft.com/office/drawing/2016/5/12/chartex" xmlns:cx7="http://schemas.microsoft.com/office/drawing/2016/5/13/chartex" xmlns:cx8="http://schemas.microsoft.com/office/drawing/2016/5/14/chartex" xmlns:mc="http://schemas.openxmlformats.org/markup-compatibility/2006" xmlns:aink="http://schemas.microsoft.com/office/drawing/2016/ink" xmlns:am3d="http://schemas.microsoft.com/office/drawing/2017/model3d" xmlns:o="urn:schemas-microsoft-com:office:office" xmlns:r="http://schemas.openxmlformats.org/officeDocument/2006/relationships" xmlns:m="http://schemas.openxmlformats.org/officeDocument/2006/math" xmlns:v="urn:schemas-microsoft-com:vml" xmlns:wp14="http://schemas.microsoft.com/office/word/2010/wordprocessingDrawing" xmlns:wp="http://schemas.openxmlformats.org/drawingml/2006/wordprocessingDrawing" xmlns:w10="urn:schemas-microsoft-com:office:word" xmlns:w="http://schemas.openxmlformats.org/wordprocessingml/2006/main" xmlns:w14="http://schemas.microsoft.com/office/word/2010/wordml" xmlns:w15="http://schemas.microsoft.com/office/word/2012/wordml" xmlns:w16cex="http://schemas.microsoft.com/office/word/2018/wordml/cex" xmlns:w16cid="http://schemas.microsoft.com/office/word/2016/wordml/cid" xmlns:w16="http://schemas.microsoft.com/office/word/2018/wordml" xmlns:w16sdtdh="http://schemas.microsoft.com/office/word/2020/wordml/sdtdatahash" xmlns:w16se="http://schemas.microsoft.com/office/word/2015/wordml/symex" xmlns:wpg="http://schemas.microsoft.com/office/word/2010/wordprocessingGroup" xmlns:wpi="http://schemas.microsoft.com/office/word/2010/wordprocessingInk" xmlns:wne="http://schemas.microsoft.com/office/word/2006/wordml" xmlns:wps="http://schemas.microsoft.com/office/word/2010/wordprocessingShape" mc:Ignorable="w14 w15 w16se w16cid w16 w16cex w16sdtdh wp14">
   <w:abstractNum w:abstractNumId="0" w15:restartNumberingAfterBreak="0">
     <w:nsid w:val="2C5F6906"/>
     <w:multiLevelType w:val="hybridMultilevel"/>
@@ -1507,7 +1653,7 @@
 </file>
 
 <file path=word/styles.xml><?xml version="1.0" encoding="utf-8"?>
-<w:styles xmlns:mc="http://schemas.openxmlformats.org/markup-compatibility/2006" xmlns:r="http://schemas.openxmlformats.org/officeDocument/2006/relationships" xmlns:w="http://schemas.openxmlformats.org/wordprocessingml/2006/main" xmlns:w14="http://schemas.microsoft.com/office/word/2010/wordml" xmlns:w15="http://schemas.microsoft.com/office/word/2012/wordml" xmlns:w16se="http://schemas.microsoft.com/office/word/2015/wordml/symex" mc:Ignorable="w14 w15 w16se">
+<w:styles xmlns:mc="http://schemas.openxmlformats.org/markup-compatibility/2006" xmlns:r="http://schemas.openxmlformats.org/officeDocument/2006/relationships" xmlns:w="http://schemas.openxmlformats.org/wordprocessingml/2006/main" xmlns:w14="http://schemas.microsoft.com/office/word/2010/wordml" xmlns:w15="http://schemas.microsoft.com/office/word/2012/wordml" xmlns:w16cex="http://schemas.microsoft.com/office/word/2018/wordml/cex" xmlns:w16cid="http://schemas.microsoft.com/office/word/2016/wordml/cid" xmlns:w16="http://schemas.microsoft.com/office/word/2018/wordml" xmlns:w16sdtdh="http://schemas.microsoft.com/office/word/2020/wordml/sdtdatahash" xmlns:w16se="http://schemas.microsoft.com/office/word/2015/wordml/symex" mc:Ignorable="w14 w15 w16se w16cid w16 w16cex w16sdtdh">
   <w:docDefaults>
     <w:rPrDefault>
       <w:rPr>
@@ -1523,7 +1669,7 @@
       </w:pPr>
     </w:pPrDefault>
   </w:docDefaults>
-  <w:latentStyles w:defLockedState="0" w:defUIPriority="99" w:defSemiHidden="0" w:defUnhideWhenUsed="0" w:defQFormat="0" w:count="371">
+  <w:latentStyles w:defLockedState="0" w:defUIPriority="99" w:defSemiHidden="0" w:defUnhideWhenUsed="0" w:defQFormat="0" w:count="376">
     <w:lsdException w:name="Normal" w:uiPriority="0" w:qFormat="1"/>
     <w:lsdException w:name="heading 1" w:uiPriority="9" w:qFormat="1"/>
     <w:lsdException w:name="heading 2" w:semiHidden="1" w:uiPriority="9" w:unhideWhenUsed="1" w:qFormat="1"/>
@@ -1629,7 +1775,6 @@
     <w:lsdException w:name="HTML Sample" w:semiHidden="1" w:unhideWhenUsed="1"/>
     <w:lsdException w:name="HTML Typewriter" w:semiHidden="1" w:unhideWhenUsed="1"/>
     <w:lsdException w:name="HTML Variable" w:semiHidden="1" w:unhideWhenUsed="1"/>
-    <w:lsdException w:name="Normal Table" w:semiHidden="1" w:unhideWhenUsed="1"/>
     <w:lsdException w:name="annotation subject" w:semiHidden="1" w:unhideWhenUsed="1"/>
     <w:lsdException w:name="No List" w:semiHidden="1" w:unhideWhenUsed="1"/>
     <w:lsdException w:name="Outline List 1" w:semiHidden="1" w:unhideWhenUsed="1"/>
@@ -1672,11 +1817,8 @@
     <w:lsdException w:name="Table Contemporary" w:semiHidden="1" w:unhideWhenUsed="1"/>
     <w:lsdException w:name="Table Elegant" w:semiHidden="1" w:unhideWhenUsed="1"/>
     <w:lsdException w:name="Table Professional" w:semiHidden="1" w:unhideWhenUsed="1"/>
-    <w:lsdException w:name="Table Subtle 1" w:semiHidden="1" w:unhideWhenUsed="1"/>
     <w:lsdException w:name="Table Subtle 2" w:semiHidden="1" w:unhideWhenUsed="1"/>
     <w:lsdException w:name="Table Web 1" w:semiHidden="1" w:unhideWhenUsed="1"/>
-    <w:lsdException w:name="Table Web 2" w:semiHidden="1" w:unhideWhenUsed="1"/>
-    <w:lsdException w:name="Table Web 3" w:semiHidden="1" w:unhideWhenUsed="1"/>
     <w:lsdException w:name="Balloon Text" w:semiHidden="1" w:unhideWhenUsed="1"/>
     <w:lsdException w:name="Table Grid" w:uiPriority="39"/>
     <w:lsdException w:name="Table Theme" w:semiHidden="1" w:unhideWhenUsed="1"/>
@@ -1895,6 +2037,11 @@
     <w:lsdException w:name="List Table 5 Dark Accent 6" w:uiPriority="50"/>
     <w:lsdException w:name="List Table 6 Colorful Accent 6" w:uiPriority="51"/>
     <w:lsdException w:name="List Table 7 Colorful Accent 6" w:uiPriority="52"/>
+    <w:lsdException w:name="Mention" w:semiHidden="1" w:unhideWhenUsed="1"/>
+    <w:lsdException w:name="Smart Hyperlink" w:semiHidden="1" w:unhideWhenUsed="1"/>
+    <w:lsdException w:name="Hashtag" w:semiHidden="1" w:unhideWhenUsed="1"/>
+    <w:lsdException w:name="Unresolved Mention" w:semiHidden="1" w:unhideWhenUsed="1"/>
+    <w:lsdException w:name="Smart Link" w:semiHidden="1" w:unhideWhenUsed="1"/>
   </w:latentStyles>
   <w:style w:type="paragraph" w:default="1" w:styleId="Normal">
     <w:name w:val="Normal"/>
@@ -1970,8 +2117,8 @@
       <w:u w:val="single"/>
     </w:rPr>
   </w:style>
-  <w:style w:type="character" w:customStyle="1" w:styleId="UnresolvedMention">
-    <w:name w:val="Unresolved Mention"/>
+  <w:style w:type="character" w:customStyle="1" w:styleId="UnresolvedMention1">
+    <w:name w:val="Unresolved Mention1"/>
     <w:basedOn w:val="DefaultParagraphFont"/>
     <w:uiPriority w:val="99"/>
     <w:semiHidden/>
@@ -2074,6 +2221,18 @@
     <w:rPr>
       <w:color w:val="954F72" w:themeColor="followedHyperlink"/>
       <w:u w:val="single"/>
+    </w:rPr>
+  </w:style>
+  <w:style w:type="character" w:styleId="UnresolvedMention">
+    <w:name w:val="Unresolved Mention"/>
+    <w:basedOn w:val="DefaultParagraphFont"/>
+    <w:uiPriority w:val="99"/>
+    <w:semiHidden/>
+    <w:unhideWhenUsed/>
+    <w:rsid w:val="00BD01A9"/>
+    <w:rPr>
+      <w:color w:val="605E5C"/>
+      <w:shd w:val="clear" w:color="auto" w:fill="E1DFDD"/>
     </w:rPr>
   </w:style>
 </w:styles>

</xml_diff>